<commit_message>
Se actualizan los documentos con portada y tablas de contenido
</commit_message>
<xml_diff>
--- a/reports/Group/Analysis Report.docx
+++ b/reports/Group/Analysis Report.docx
@@ -4,58 +4,1302 @@
   <w:body>
     <w:p>
       <w:pPr>
-        <w:pStyle w:val="Ttulo1"/>
-        <w:spacing w:before="0"/>
-        <w:rPr>
-          <w:sz w:val="52"/>
-          <w:szCs w:val="52"/>
-        </w:rPr>
-      </w:pPr>
-      <w:r>
-        <w:rPr>
-          <w:sz w:val="52"/>
-          <w:szCs w:val="52"/>
-        </w:rPr>
-        <w:t>Analysis</w:t>
-      </w:r>
-      <w:r>
-        <w:rPr>
-          <w:sz w:val="52"/>
-          <w:szCs w:val="52"/>
-        </w:rPr>
-        <w:t xml:space="preserve"> Report</w:t>
-      </w:r>
-    </w:p>
-    <w:p>
-      <w:pPr>
-        <w:pBdr>
-          <w:top w:val="nil"/>
-          <w:left w:val="nil"/>
-          <w:bottom w:val="nil"/>
-          <w:right w:val="nil"/>
-          <w:between w:val="nil"/>
-        </w:pBdr>
-        <w:jc w:val="left"/>
-      </w:pPr>
-      <w:r>
-        <w:rPr>
+        <w:pStyle w:val="Ttulo2"/>
+        <w:keepNext w:val="0"/>
+        <w:keepLines w:val="0"/>
+        <w:spacing w:after="80"/>
+        <w:jc w:val="center"/>
+        <w:rPr>
+          <w:rFonts w:cstheme="majorHAnsi"/>
+          <w:b/>
+          <w:color w:val="000000" w:themeColor="text1"/>
+          <w:sz w:val="48"/>
+          <w:szCs w:val="48"/>
+        </w:rPr>
+      </w:pPr>
+      <w:bookmarkStart w:id="0" w:name="_Hlk190966691"/>
+      <w:bookmarkStart w:id="1" w:name="_Hlk190966794"/>
+    </w:p>
+    <w:p>
+      <w:pPr>
+        <w:pStyle w:val="Ttulo2"/>
+        <w:keepNext w:val="0"/>
+        <w:keepLines w:val="0"/>
+        <w:spacing w:after="80"/>
+        <w:jc w:val="center"/>
+        <w:rPr>
+          <w:rFonts w:cstheme="majorHAnsi"/>
+          <w:b/>
+          <w:color w:val="000000" w:themeColor="text1"/>
+          <w:sz w:val="48"/>
+          <w:szCs w:val="48"/>
+        </w:rPr>
+      </w:pPr>
+    </w:p>
+    <w:p>
+      <w:pPr>
+        <w:pStyle w:val="Ttulo2"/>
+        <w:keepNext w:val="0"/>
+        <w:keepLines w:val="0"/>
+        <w:spacing w:after="80"/>
+        <w:jc w:val="center"/>
+        <w:rPr>
+          <w:rFonts w:cstheme="majorHAnsi"/>
+          <w:b/>
+          <w:color w:val="000000" w:themeColor="text1"/>
+          <w:sz w:val="48"/>
+          <w:szCs w:val="48"/>
+        </w:rPr>
+      </w:pPr>
+    </w:p>
+    <w:p>
+      <w:pPr>
+        <w:pStyle w:val="Ttulo2"/>
+        <w:keepNext w:val="0"/>
+        <w:keepLines w:val="0"/>
+        <w:pBdr>
+          <w:top w:val="single" w:sz="4" w:space="1" w:color="auto"/>
+          <w:left w:val="single" w:sz="4" w:space="4" w:color="auto"/>
+          <w:bottom w:val="single" w:sz="4" w:space="1" w:color="auto"/>
+          <w:right w:val="single" w:sz="4" w:space="4" w:color="auto"/>
+          <w:between w:val="single" w:sz="4" w:space="1" w:color="auto"/>
+          <w:bar w:val="single" w:sz="4" w:color="auto"/>
+        </w:pBdr>
+        <w:spacing w:after="80"/>
+        <w:jc w:val="center"/>
+        <w:rPr>
+          <w:rFonts w:cstheme="majorHAnsi"/>
+          <w:b/>
+          <w:color w:val="000000" w:themeColor="text1"/>
+          <w:sz w:val="48"/>
+          <w:szCs w:val="48"/>
+          <w:lang w:val="es-ES"/>
+        </w:rPr>
+      </w:pPr>
+      <w:r>
+        <w:rPr>
+          <w:rFonts w:cstheme="majorHAnsi"/>
+          <w:b/>
+          <w:color w:val="000000" w:themeColor="text1"/>
+          <w:sz w:val="48"/>
+          <w:szCs w:val="48"/>
+          <w:lang w:val="es-ES"/>
+        </w:rPr>
+        <w:t>DP2 – Analysis Report</w:t>
+      </w:r>
+    </w:p>
+    <w:bookmarkEnd w:id="0"/>
+    <w:p>
+      <w:pPr>
+        <w:pBdr>
+          <w:top w:val="nil"/>
+          <w:left w:val="nil"/>
+          <w:bottom w:val="nil"/>
+          <w:right w:val="nil"/>
+          <w:between w:val="nil"/>
+        </w:pBdr>
+        <w:jc w:val="left"/>
+        <w:rPr>
+          <w:rFonts w:asciiTheme="majorHAnsi" w:hAnsiTheme="majorHAnsi" w:cstheme="majorHAnsi"/>
+          <w:color w:val="000000"/>
+          <w:lang w:val="es-ES"/>
+        </w:rPr>
+      </w:pPr>
+    </w:p>
+    <w:p>
+      <w:pPr>
+        <w:pBdr>
+          <w:top w:val="nil"/>
+          <w:left w:val="nil"/>
+          <w:bottom w:val="nil"/>
+          <w:right w:val="nil"/>
+          <w:between w:val="nil"/>
+        </w:pBdr>
+        <w:jc w:val="left"/>
+        <w:rPr>
+          <w:rFonts w:asciiTheme="majorHAnsi" w:hAnsiTheme="majorHAnsi" w:cstheme="majorHAnsi"/>
+          <w:color w:val="000000"/>
+          <w:lang w:val="es-ES"/>
+        </w:rPr>
+      </w:pPr>
+    </w:p>
+    <w:bookmarkEnd w:id="1"/>
+    <w:p>
+      <w:pPr>
+        <w:pBdr>
+          <w:top w:val="nil"/>
+          <w:left w:val="nil"/>
+          <w:bottom w:val="nil"/>
+          <w:right w:val="nil"/>
+          <w:between w:val="nil"/>
+        </w:pBdr>
+        <w:jc w:val="left"/>
+        <w:rPr>
+          <w:rFonts w:asciiTheme="majorHAnsi" w:hAnsiTheme="majorHAnsi" w:cstheme="majorHAnsi"/>
+          <w:color w:val="000000"/>
+          <w:lang w:val="es-ES"/>
+        </w:rPr>
+      </w:pPr>
+    </w:p>
+    <w:p>
+      <w:pPr>
+        <w:pBdr>
+          <w:top w:val="nil"/>
+          <w:left w:val="nil"/>
+          <w:bottom w:val="nil"/>
+          <w:right w:val="nil"/>
+          <w:between w:val="nil"/>
+        </w:pBdr>
+        <w:jc w:val="left"/>
+        <w:rPr>
+          <w:rFonts w:asciiTheme="majorHAnsi" w:hAnsiTheme="majorHAnsi" w:cstheme="majorHAnsi"/>
+          <w:color w:val="000000"/>
+          <w:lang w:val="es-ES"/>
+        </w:rPr>
+      </w:pPr>
+    </w:p>
+    <w:p>
+      <w:pPr>
+        <w:pBdr>
+          <w:top w:val="nil"/>
+          <w:left w:val="nil"/>
+          <w:bottom w:val="nil"/>
+          <w:right w:val="nil"/>
+          <w:between w:val="nil"/>
+        </w:pBdr>
+        <w:jc w:val="left"/>
+        <w:rPr>
+          <w:rFonts w:asciiTheme="majorHAnsi" w:hAnsiTheme="majorHAnsi" w:cstheme="majorHAnsi"/>
+          <w:color w:val="000000"/>
+          <w:lang w:val="es-ES"/>
+        </w:rPr>
+      </w:pPr>
+    </w:p>
+    <w:p>
+      <w:pPr>
+        <w:pBdr>
+          <w:top w:val="nil"/>
+          <w:left w:val="nil"/>
+          <w:bottom w:val="nil"/>
+          <w:right w:val="nil"/>
+          <w:between w:val="nil"/>
+        </w:pBdr>
+        <w:jc w:val="left"/>
+        <w:rPr>
+          <w:rFonts w:asciiTheme="majorHAnsi" w:hAnsiTheme="majorHAnsi" w:cstheme="majorHAnsi"/>
+          <w:color w:val="000000"/>
+          <w:lang w:val="es-ES"/>
+        </w:rPr>
+      </w:pPr>
+    </w:p>
+    <w:p>
+      <w:pPr>
+        <w:pBdr>
+          <w:top w:val="nil"/>
+          <w:left w:val="nil"/>
+          <w:bottom w:val="nil"/>
+          <w:right w:val="nil"/>
+          <w:between w:val="nil"/>
+        </w:pBdr>
+        <w:jc w:val="left"/>
+        <w:rPr>
+          <w:rFonts w:asciiTheme="majorHAnsi" w:hAnsiTheme="majorHAnsi" w:cstheme="majorHAnsi"/>
+          <w:color w:val="000000"/>
+          <w:lang w:val="es-ES"/>
+        </w:rPr>
+      </w:pPr>
+    </w:p>
+    <w:p>
+      <w:pPr>
+        <w:pBdr>
+          <w:top w:val="nil"/>
+          <w:left w:val="nil"/>
+          <w:bottom w:val="nil"/>
+          <w:right w:val="nil"/>
+          <w:between w:val="nil"/>
+        </w:pBdr>
+        <w:jc w:val="left"/>
+        <w:rPr>
+          <w:rFonts w:asciiTheme="majorHAnsi" w:hAnsiTheme="majorHAnsi" w:cstheme="majorHAnsi"/>
+          <w:color w:val="000000"/>
+          <w:lang w:val="es-ES"/>
+        </w:rPr>
+      </w:pPr>
+    </w:p>
+    <w:p>
+      <w:pPr>
+        <w:pBdr>
+          <w:top w:val="nil"/>
+          <w:left w:val="nil"/>
+          <w:bottom w:val="nil"/>
+          <w:right w:val="nil"/>
+          <w:between w:val="nil"/>
+        </w:pBdr>
+        <w:jc w:val="left"/>
+        <w:rPr>
+          <w:rFonts w:asciiTheme="majorHAnsi" w:hAnsiTheme="majorHAnsi" w:cstheme="majorHAnsi"/>
+          <w:color w:val="000000"/>
+          <w:lang w:val="es-ES"/>
+        </w:rPr>
+      </w:pPr>
+    </w:p>
+    <w:p>
+      <w:pPr>
+        <w:pBdr>
+          <w:top w:val="nil"/>
+          <w:left w:val="nil"/>
+          <w:bottom w:val="nil"/>
+          <w:right w:val="nil"/>
+          <w:between w:val="nil"/>
+        </w:pBdr>
+        <w:jc w:val="left"/>
+        <w:rPr>
+          <w:rFonts w:asciiTheme="majorHAnsi" w:hAnsiTheme="majorHAnsi" w:cstheme="majorHAnsi"/>
+          <w:color w:val="000000"/>
+          <w:lang w:val="es-ES"/>
+        </w:rPr>
+      </w:pPr>
+    </w:p>
+    <w:p>
+      <w:pPr>
+        <w:pBdr>
+          <w:top w:val="nil"/>
+          <w:left w:val="nil"/>
+          <w:bottom w:val="nil"/>
+          <w:right w:val="nil"/>
+          <w:between w:val="nil"/>
+        </w:pBdr>
+        <w:jc w:val="left"/>
+        <w:rPr>
+          <w:rFonts w:asciiTheme="majorHAnsi" w:hAnsiTheme="majorHAnsi" w:cstheme="majorHAnsi"/>
+          <w:color w:val="000000"/>
+          <w:lang w:val="es-ES"/>
+        </w:rPr>
+      </w:pPr>
+    </w:p>
+    <w:p>
+      <w:pPr>
+        <w:pBdr>
+          <w:top w:val="nil"/>
+          <w:left w:val="nil"/>
+          <w:bottom w:val="nil"/>
+          <w:right w:val="nil"/>
+          <w:between w:val="nil"/>
+        </w:pBdr>
+        <w:jc w:val="left"/>
+        <w:rPr>
+          <w:rFonts w:asciiTheme="majorHAnsi" w:hAnsiTheme="majorHAnsi" w:cstheme="majorHAnsi"/>
+          <w:color w:val="000000"/>
+          <w:lang w:val="es-ES"/>
+        </w:rPr>
+      </w:pPr>
+    </w:p>
+    <w:p>
+      <w:pPr>
+        <w:pBdr>
+          <w:top w:val="nil"/>
+          <w:left w:val="nil"/>
+          <w:bottom w:val="nil"/>
+          <w:right w:val="nil"/>
+          <w:between w:val="nil"/>
+        </w:pBdr>
+        <w:jc w:val="left"/>
+        <w:rPr>
+          <w:rFonts w:asciiTheme="majorHAnsi" w:hAnsiTheme="majorHAnsi" w:cstheme="majorHAnsi"/>
+          <w:color w:val="000000"/>
+          <w:lang w:val="es-ES"/>
+        </w:rPr>
+      </w:pPr>
+    </w:p>
+    <w:p>
+      <w:pPr>
+        <w:pBdr>
+          <w:top w:val="nil"/>
+          <w:left w:val="nil"/>
+          <w:bottom w:val="nil"/>
+          <w:right w:val="nil"/>
+          <w:between w:val="nil"/>
+        </w:pBdr>
+        <w:jc w:val="left"/>
+        <w:rPr>
+          <w:rFonts w:asciiTheme="majorHAnsi" w:hAnsiTheme="majorHAnsi" w:cstheme="majorHAnsi"/>
+          <w:color w:val="000000"/>
+          <w:lang w:val="es-ES"/>
+        </w:rPr>
+      </w:pPr>
+    </w:p>
+    <w:p>
+      <w:pPr>
+        <w:pBdr>
+          <w:top w:val="nil"/>
+          <w:left w:val="nil"/>
+          <w:bottom w:val="nil"/>
+          <w:right w:val="nil"/>
+          <w:between w:val="nil"/>
+        </w:pBdr>
+        <w:jc w:val="left"/>
+        <w:rPr>
+          <w:rFonts w:asciiTheme="majorHAnsi" w:hAnsiTheme="majorHAnsi" w:cstheme="majorHAnsi"/>
+          <w:color w:val="000000"/>
+          <w:lang w:val="es-ES"/>
+        </w:rPr>
+      </w:pPr>
+    </w:p>
+    <w:p>
+      <w:pPr>
+        <w:pBdr>
+          <w:top w:val="nil"/>
+          <w:left w:val="nil"/>
+          <w:bottom w:val="nil"/>
+          <w:right w:val="nil"/>
+          <w:between w:val="nil"/>
+        </w:pBdr>
+        <w:jc w:val="left"/>
+        <w:rPr>
+          <w:rFonts w:asciiTheme="majorHAnsi" w:hAnsiTheme="majorHAnsi" w:cstheme="majorHAnsi"/>
+          <w:color w:val="000000"/>
+          <w:lang w:val="es-ES"/>
+        </w:rPr>
+      </w:pPr>
+    </w:p>
+    <w:p>
+      <w:pPr>
+        <w:pBdr>
+          <w:top w:val="nil"/>
+          <w:left w:val="nil"/>
+          <w:bottom w:val="nil"/>
+          <w:right w:val="nil"/>
+          <w:between w:val="nil"/>
+        </w:pBdr>
+        <w:jc w:val="left"/>
+        <w:rPr>
+          <w:rFonts w:asciiTheme="majorHAnsi" w:hAnsiTheme="majorHAnsi" w:cstheme="majorHAnsi"/>
+          <w:color w:val="000000"/>
+          <w:lang w:val="es-ES"/>
+        </w:rPr>
+      </w:pPr>
+    </w:p>
+    <w:p>
+      <w:pPr>
+        <w:pBdr>
+          <w:top w:val="nil"/>
+          <w:left w:val="nil"/>
+          <w:bottom w:val="nil"/>
+          <w:right w:val="nil"/>
+          <w:between w:val="nil"/>
+        </w:pBdr>
+        <w:jc w:val="left"/>
+        <w:rPr>
+          <w:rFonts w:asciiTheme="majorHAnsi" w:hAnsiTheme="majorHAnsi" w:cstheme="majorHAnsi"/>
+          <w:color w:val="000000"/>
+          <w:lang w:val="es-ES"/>
+        </w:rPr>
+      </w:pPr>
+    </w:p>
+    <w:p>
+      <w:pPr>
+        <w:pBdr>
+          <w:top w:val="nil"/>
+          <w:left w:val="nil"/>
+          <w:bottom w:val="nil"/>
+          <w:right w:val="nil"/>
+          <w:between w:val="nil"/>
+        </w:pBdr>
+        <w:jc w:val="left"/>
+        <w:rPr>
+          <w:rFonts w:asciiTheme="majorHAnsi" w:hAnsiTheme="majorHAnsi" w:cstheme="majorHAnsi"/>
+          <w:color w:val="000000"/>
+          <w:lang w:val="es-ES"/>
+        </w:rPr>
+      </w:pPr>
+    </w:p>
+    <w:p>
+      <w:pPr>
+        <w:pBdr>
+          <w:top w:val="nil"/>
+          <w:left w:val="nil"/>
+          <w:bottom w:val="nil"/>
+          <w:right w:val="nil"/>
+          <w:between w:val="nil"/>
+        </w:pBdr>
+        <w:jc w:val="left"/>
+        <w:rPr>
+          <w:rFonts w:asciiTheme="majorHAnsi" w:hAnsiTheme="majorHAnsi" w:cstheme="majorHAnsi"/>
+          <w:color w:val="000000"/>
+          <w:lang w:val="es-ES"/>
+        </w:rPr>
+      </w:pPr>
+    </w:p>
+    <w:p>
+      <w:pPr>
+        <w:pBdr>
+          <w:top w:val="nil"/>
+          <w:left w:val="nil"/>
+          <w:bottom w:val="nil"/>
+          <w:right w:val="nil"/>
+          <w:between w:val="nil"/>
+        </w:pBdr>
+        <w:jc w:val="left"/>
+        <w:rPr>
+          <w:rFonts w:asciiTheme="majorHAnsi" w:hAnsiTheme="majorHAnsi" w:cstheme="majorHAnsi"/>
+          <w:color w:val="000000"/>
+          <w:lang w:val="es-ES"/>
+        </w:rPr>
+      </w:pPr>
+    </w:p>
+    <w:p>
+      <w:pPr>
+        <w:jc w:val="left"/>
+        <w:rPr>
+          <w:rFonts w:asciiTheme="majorHAnsi" w:hAnsiTheme="majorHAnsi" w:cstheme="majorHAnsi"/>
+          <w:lang w:val="es-ES"/>
+        </w:rPr>
+      </w:pPr>
+      <w:r>
+        <w:rPr>
+          <w:rFonts w:asciiTheme="majorHAnsi" w:hAnsiTheme="majorHAnsi" w:cstheme="majorHAnsi"/>
+          <w:b/>
+          <w:lang w:val="es-ES"/>
+        </w:rPr>
+        <w:t>Group:</w:t>
+      </w:r>
+      <w:r>
+        <w:rPr>
+          <w:rFonts w:asciiTheme="majorHAnsi" w:hAnsiTheme="majorHAnsi" w:cstheme="majorHAnsi"/>
+          <w:lang w:val="es-ES"/>
+        </w:rPr>
+        <w:t xml:space="preserve"> C1.027</w:t>
+      </w:r>
+      <w:r>
+        <w:rPr>
+          <w:rFonts w:asciiTheme="majorHAnsi" w:hAnsiTheme="majorHAnsi" w:cstheme="majorHAnsi"/>
+          <w:lang w:val="es-ES"/>
+        </w:rPr>
+        <w:br/>
+      </w:r>
+      <w:r>
+        <w:rPr>
+          <w:rFonts w:asciiTheme="majorHAnsi" w:hAnsiTheme="majorHAnsi" w:cstheme="majorHAnsi"/>
+          <w:b/>
+          <w:lang w:val="es-ES"/>
+        </w:rPr>
+        <w:t>Repository:</w:t>
+      </w:r>
+      <w:r>
+        <w:rPr>
+          <w:rFonts w:asciiTheme="majorHAnsi" w:hAnsiTheme="majorHAnsi" w:cstheme="majorHAnsi"/>
+          <w:lang w:val="es-ES"/>
+        </w:rPr>
+        <w:t xml:space="preserve"> </w:t>
+      </w:r>
+      <w:hyperlink r:id="rId6">
+        <w:r>
+          <w:rPr>
+            <w:rFonts w:asciiTheme="majorHAnsi" w:hAnsiTheme="majorHAnsi" w:cstheme="majorHAnsi"/>
+            <w:color w:val="1155CC"/>
+            <w:u w:val="single"/>
+            <w:lang w:val="es-ES"/>
+          </w:rPr>
+          <w:t>https://github.com/DP2-C1-027/AirNav-Logistics</w:t>
+        </w:r>
+      </w:hyperlink>
+      <w:r>
+        <w:rPr>
+          <w:rFonts w:asciiTheme="majorHAnsi" w:hAnsiTheme="majorHAnsi" w:cstheme="majorHAnsi"/>
+          <w:lang w:val="es-ES"/>
+        </w:rPr>
+        <w:br/>
+      </w:r>
+      <w:r>
+        <w:rPr>
+          <w:rFonts w:asciiTheme="majorHAnsi" w:hAnsiTheme="majorHAnsi" w:cstheme="majorHAnsi"/>
+          <w:b/>
+          <w:lang w:val="es-ES"/>
+        </w:rPr>
+        <w:t>Group Members:</w:t>
+      </w:r>
+      <w:r>
+        <w:rPr>
+          <w:rFonts w:asciiTheme="majorHAnsi" w:hAnsiTheme="majorHAnsi" w:cstheme="majorHAnsi"/>
+          <w:lang w:val="es-ES"/>
+        </w:rPr>
+        <w:t xml:space="preserve">  Garcia de Tejada Delgado, Jose; Peñaloza Friqui, Nora;  Niza Cobo, Manuel Jesús;  Gomez Claraco, Nicolas; Campos Diez, Lucia.</w:t>
+      </w:r>
+    </w:p>
+    <w:p>
+      <w:pPr>
+        <w:jc w:val="left"/>
+        <w:rPr>
+          <w:rFonts w:asciiTheme="majorHAnsi" w:hAnsiTheme="majorHAnsi" w:cstheme="majorHAnsi"/>
+        </w:rPr>
+      </w:pPr>
+      <w:r>
+        <w:rPr>
+          <w:rFonts w:asciiTheme="majorHAnsi" w:hAnsiTheme="majorHAnsi" w:cstheme="majorHAnsi"/>
+          <w:b/>
+        </w:rPr>
+        <w:t>Corporate Emails:</w:t>
+      </w:r>
+      <w:r>
+        <w:rPr>
+          <w:rFonts w:asciiTheme="majorHAnsi" w:hAnsiTheme="majorHAnsi" w:cstheme="majorHAnsi"/>
+        </w:rPr>
+        <w:t xml:space="preserve"> </w:t>
+      </w:r>
+      <w:hyperlink r:id="rId7">
+        <w:r>
+          <w:rPr>
+            <w:rFonts w:asciiTheme="majorHAnsi" w:hAnsiTheme="majorHAnsi" w:cstheme="majorHAnsi"/>
+            <w:color w:val="1155CC"/>
+            <w:u w:val="single"/>
+          </w:rPr>
+          <w:t>josgardel8@alum.us.es</w:t>
+        </w:r>
+      </w:hyperlink>
+      <w:r>
+        <w:rPr>
+          <w:rFonts w:asciiTheme="majorHAnsi" w:hAnsiTheme="majorHAnsi" w:cstheme="majorHAnsi"/>
+        </w:rPr>
+        <w:t xml:space="preserve">, </w:t>
+      </w:r>
+      <w:hyperlink r:id="rId8">
+        <w:r>
+          <w:rPr>
+            <w:rFonts w:asciiTheme="majorHAnsi" w:hAnsiTheme="majorHAnsi" w:cstheme="majorHAnsi"/>
+            <w:color w:val="1155CC"/>
+            <w:u w:val="single"/>
+          </w:rPr>
+          <w:t>norpennfri@alum.us.es</w:t>
+        </w:r>
+      </w:hyperlink>
+      <w:r>
+        <w:rPr>
+          <w:rFonts w:asciiTheme="majorHAnsi" w:hAnsiTheme="majorHAnsi" w:cstheme="majorHAnsi"/>
+        </w:rPr>
+        <w:t xml:space="preserve"> , </w:t>
+      </w:r>
+      <w:hyperlink r:id="rId9">
+        <w:r>
+          <w:rPr>
+            <w:rFonts w:asciiTheme="majorHAnsi" w:hAnsiTheme="majorHAnsi" w:cstheme="majorHAnsi"/>
+            <w:color w:val="1155CC"/>
+            <w:u w:val="single"/>
+          </w:rPr>
+          <w:t>mannizcob@alum.us.es</w:t>
+        </w:r>
+      </w:hyperlink>
+      <w:r>
+        <w:rPr>
+          <w:rFonts w:asciiTheme="majorHAnsi" w:hAnsiTheme="majorHAnsi" w:cstheme="majorHAnsi"/>
+        </w:rPr>
+        <w:t xml:space="preserve"> , </w:t>
+      </w:r>
+      <w:hyperlink r:id="rId10">
+        <w:r>
+          <w:rPr>
+            <w:rFonts w:asciiTheme="majorHAnsi" w:hAnsiTheme="majorHAnsi" w:cstheme="majorHAnsi"/>
+            <w:color w:val="1155CC"/>
+            <w:u w:val="single"/>
+          </w:rPr>
+          <w:t>nicgomcla@alum.us.es</w:t>
+        </w:r>
+      </w:hyperlink>
+      <w:r>
+        <w:rPr>
+          <w:rFonts w:asciiTheme="majorHAnsi" w:hAnsiTheme="majorHAnsi" w:cstheme="majorHAnsi"/>
+        </w:rPr>
+        <w:t xml:space="preserve"> , </w:t>
+      </w:r>
+      <w:hyperlink r:id="rId11">
+        <w:r>
+          <w:rPr>
+            <w:rFonts w:asciiTheme="majorHAnsi" w:hAnsiTheme="majorHAnsi" w:cstheme="majorHAnsi"/>
+            <w:color w:val="1155CC"/>
+            <w:u w:val="single"/>
+          </w:rPr>
+          <w:t>luccamdie@alum.us.es</w:t>
+        </w:r>
+      </w:hyperlink>
+      <w:r>
+        <w:rPr>
+          <w:rFonts w:asciiTheme="majorHAnsi" w:hAnsiTheme="majorHAnsi" w:cstheme="majorHAnsi"/>
+        </w:rPr>
+        <w:t xml:space="preserve"> </w:t>
+      </w:r>
+      <w:r>
+        <w:rPr>
+          <w:rFonts w:asciiTheme="majorHAnsi" w:hAnsiTheme="majorHAnsi" w:cstheme="majorHAnsi"/>
+        </w:rPr>
+        <w:br/>
+      </w:r>
+      <w:r>
+        <w:rPr>
+          <w:rFonts w:asciiTheme="majorHAnsi" w:hAnsiTheme="majorHAnsi" w:cstheme="majorHAnsi"/>
+          <w:b/>
+        </w:rPr>
+        <w:t>Date:</w:t>
+      </w:r>
+      <w:r>
+        <w:rPr>
+          <w:rFonts w:asciiTheme="majorHAnsi" w:hAnsiTheme="majorHAnsi" w:cstheme="majorHAnsi"/>
+        </w:rPr>
+        <w:t xml:space="preserve"> 02/15/2025</w:t>
+      </w:r>
+    </w:p>
+    <w:p>
+      <w:pPr>
+        <w:pBdr>
+          <w:bottom w:val="single" w:sz="4" w:space="1" w:color="auto"/>
+        </w:pBdr>
+        <w:spacing w:before="240" w:after="240"/>
+        <w:rPr>
+          <w:rFonts w:asciiTheme="majorHAnsi" w:hAnsiTheme="majorHAnsi" w:cstheme="majorHAnsi"/>
+          <w:b/>
+          <w:sz w:val="34"/>
+          <w:szCs w:val="34"/>
+        </w:rPr>
+      </w:pPr>
+      <w:r>
+        <w:rPr>
+          <w:rFonts w:asciiTheme="majorHAnsi" w:hAnsiTheme="majorHAnsi" w:cstheme="majorHAnsi"/>
+          <w:b/>
+          <w:sz w:val="34"/>
+          <w:szCs w:val="34"/>
+        </w:rPr>
+        <w:lastRenderedPageBreak/>
+        <w:t>Table of Contents</w:t>
+      </w:r>
+    </w:p>
+    <w:p>
+      <w:pPr>
+        <w:numPr>
+          <w:ilvl w:val="0"/>
+          <w:numId w:val="3"/>
+        </w:numPr>
+        <w:spacing w:before="240" w:after="0" w:line="276" w:lineRule="auto"/>
+        <w:jc w:val="left"/>
+        <w:rPr>
+          <w:rFonts w:asciiTheme="majorHAnsi" w:hAnsiTheme="majorHAnsi" w:cstheme="majorHAnsi"/>
+        </w:rPr>
+      </w:pPr>
+      <w:r>
+        <w:rPr>
+          <w:rFonts w:asciiTheme="majorHAnsi" w:hAnsiTheme="majorHAnsi" w:cstheme="majorHAnsi"/>
+        </w:rPr>
+        <w:t>Executive Summary</w:t>
+      </w:r>
+    </w:p>
+    <w:p>
+      <w:pPr>
+        <w:numPr>
+          <w:ilvl w:val="0"/>
+          <w:numId w:val="3"/>
+        </w:numPr>
+        <w:spacing w:before="0" w:after="0" w:line="276" w:lineRule="auto"/>
+        <w:jc w:val="left"/>
+        <w:rPr>
+          <w:rFonts w:asciiTheme="majorHAnsi" w:hAnsiTheme="majorHAnsi" w:cstheme="majorHAnsi"/>
+        </w:rPr>
+      </w:pPr>
+      <w:r>
+        <w:rPr>
+          <w:rFonts w:asciiTheme="majorHAnsi" w:hAnsiTheme="majorHAnsi" w:cstheme="majorHAnsi"/>
+        </w:rPr>
+        <w:t>Revision Table</w:t>
+      </w:r>
+    </w:p>
+    <w:p>
+      <w:pPr>
+        <w:numPr>
+          <w:ilvl w:val="0"/>
+          <w:numId w:val="3"/>
+        </w:numPr>
+        <w:spacing w:before="0" w:after="0" w:line="276" w:lineRule="auto"/>
+        <w:jc w:val="left"/>
+        <w:rPr>
+          <w:rFonts w:asciiTheme="majorHAnsi" w:hAnsiTheme="majorHAnsi" w:cstheme="majorHAnsi"/>
+        </w:rPr>
+      </w:pPr>
+      <w:r>
+        <w:rPr>
+          <w:rFonts w:asciiTheme="majorHAnsi" w:hAnsiTheme="majorHAnsi" w:cstheme="majorHAnsi"/>
+        </w:rPr>
+        <w:t>Introduction</w:t>
+      </w:r>
+    </w:p>
+    <w:p>
+      <w:pPr>
+        <w:numPr>
+          <w:ilvl w:val="0"/>
+          <w:numId w:val="3"/>
+        </w:numPr>
+        <w:spacing w:before="0" w:after="0" w:line="276" w:lineRule="auto"/>
+        <w:jc w:val="left"/>
+        <w:rPr>
+          <w:rFonts w:asciiTheme="majorHAnsi" w:hAnsiTheme="majorHAnsi" w:cstheme="majorHAnsi"/>
+        </w:rPr>
+      </w:pPr>
+      <w:r>
+        <w:rPr>
+          <w:rFonts w:asciiTheme="majorHAnsi" w:hAnsiTheme="majorHAnsi" w:cstheme="majorHAnsi"/>
+        </w:rPr>
+        <w:t>Contents</w:t>
+      </w:r>
+    </w:p>
+    <w:p>
+      <w:pPr>
+        <w:numPr>
+          <w:ilvl w:val="0"/>
+          <w:numId w:val="3"/>
+        </w:numPr>
+        <w:spacing w:before="0" w:after="0" w:line="276" w:lineRule="auto"/>
+        <w:jc w:val="left"/>
+        <w:rPr>
+          <w:rFonts w:asciiTheme="majorHAnsi" w:hAnsiTheme="majorHAnsi" w:cstheme="majorHAnsi"/>
+        </w:rPr>
+      </w:pPr>
+      <w:r>
+        <w:rPr>
+          <w:rFonts w:asciiTheme="majorHAnsi" w:hAnsiTheme="majorHAnsi" w:cstheme="majorHAnsi"/>
+        </w:rPr>
+        <w:t>Conclusions</w:t>
+      </w:r>
+    </w:p>
+    <w:p>
+      <w:pPr>
+        <w:numPr>
+          <w:ilvl w:val="0"/>
+          <w:numId w:val="3"/>
+        </w:numPr>
+        <w:spacing w:before="0" w:after="240" w:line="276" w:lineRule="auto"/>
+        <w:jc w:val="left"/>
+        <w:rPr>
+          <w:rFonts w:asciiTheme="majorHAnsi" w:hAnsiTheme="majorHAnsi" w:cstheme="majorHAnsi"/>
+        </w:rPr>
+      </w:pPr>
+      <w:r>
+        <w:rPr>
+          <w:rFonts w:asciiTheme="majorHAnsi" w:hAnsiTheme="majorHAnsi" w:cstheme="majorHAnsi"/>
+        </w:rPr>
+        <w:t>Bibliography</w:t>
+      </w:r>
+    </w:p>
+    <w:p>
+      <w:pPr>
+        <w:pBdr>
+          <w:top w:val="nil"/>
+          <w:left w:val="nil"/>
+          <w:bottom w:val="nil"/>
+          <w:right w:val="nil"/>
+          <w:between w:val="nil"/>
+        </w:pBdr>
+        <w:jc w:val="left"/>
+        <w:rPr>
+          <w:rFonts w:asciiTheme="majorHAnsi" w:hAnsiTheme="majorHAnsi" w:cstheme="majorHAnsi"/>
+          <w:color w:val="000000"/>
+        </w:rPr>
+      </w:pPr>
+    </w:p>
+    <w:p>
+      <w:pPr>
+        <w:pBdr>
+          <w:top w:val="nil"/>
+          <w:left w:val="nil"/>
+          <w:bottom w:val="nil"/>
+          <w:right w:val="nil"/>
+          <w:between w:val="nil"/>
+        </w:pBdr>
+        <w:jc w:val="left"/>
+        <w:rPr>
+          <w:rFonts w:asciiTheme="majorHAnsi" w:hAnsiTheme="majorHAnsi" w:cstheme="majorHAnsi"/>
+          <w:color w:val="000000"/>
+        </w:rPr>
+      </w:pPr>
+    </w:p>
+    <w:p>
+      <w:pPr>
+        <w:pBdr>
+          <w:top w:val="nil"/>
+          <w:left w:val="nil"/>
+          <w:bottom w:val="nil"/>
+          <w:right w:val="nil"/>
+          <w:between w:val="nil"/>
+        </w:pBdr>
+        <w:jc w:val="left"/>
+        <w:rPr>
+          <w:rFonts w:asciiTheme="majorHAnsi" w:hAnsiTheme="majorHAnsi" w:cstheme="majorHAnsi"/>
+          <w:color w:val="000000"/>
+        </w:rPr>
+      </w:pPr>
+    </w:p>
+    <w:p>
+      <w:pPr>
+        <w:pBdr>
+          <w:top w:val="nil"/>
+          <w:left w:val="nil"/>
+          <w:bottom w:val="nil"/>
+          <w:right w:val="nil"/>
+          <w:between w:val="nil"/>
+        </w:pBdr>
+        <w:jc w:val="left"/>
+        <w:rPr>
+          <w:rFonts w:asciiTheme="majorHAnsi" w:hAnsiTheme="majorHAnsi" w:cstheme="majorHAnsi"/>
+          <w:color w:val="000000"/>
+        </w:rPr>
+      </w:pPr>
+    </w:p>
+    <w:p>
+      <w:pPr>
+        <w:pBdr>
+          <w:top w:val="nil"/>
+          <w:left w:val="nil"/>
+          <w:bottom w:val="nil"/>
+          <w:right w:val="nil"/>
+          <w:between w:val="nil"/>
+        </w:pBdr>
+        <w:jc w:val="left"/>
+        <w:rPr>
+          <w:rFonts w:asciiTheme="majorHAnsi" w:hAnsiTheme="majorHAnsi" w:cstheme="majorHAnsi"/>
+          <w:color w:val="000000"/>
+        </w:rPr>
+      </w:pPr>
+    </w:p>
+    <w:p>
+      <w:pPr>
+        <w:pBdr>
+          <w:top w:val="nil"/>
+          <w:left w:val="nil"/>
+          <w:bottom w:val="nil"/>
+          <w:right w:val="nil"/>
+          <w:between w:val="nil"/>
+        </w:pBdr>
+        <w:jc w:val="left"/>
+        <w:rPr>
+          <w:rFonts w:asciiTheme="majorHAnsi" w:hAnsiTheme="majorHAnsi" w:cstheme="majorHAnsi"/>
+          <w:color w:val="000000"/>
+        </w:rPr>
+      </w:pPr>
+    </w:p>
+    <w:p>
+      <w:pPr>
+        <w:pBdr>
+          <w:top w:val="nil"/>
+          <w:left w:val="nil"/>
+          <w:bottom w:val="nil"/>
+          <w:right w:val="nil"/>
+          <w:between w:val="nil"/>
+        </w:pBdr>
+        <w:jc w:val="left"/>
+        <w:rPr>
+          <w:rFonts w:asciiTheme="majorHAnsi" w:hAnsiTheme="majorHAnsi" w:cstheme="majorHAnsi"/>
+          <w:color w:val="000000"/>
+        </w:rPr>
+      </w:pPr>
+    </w:p>
+    <w:p>
+      <w:pPr>
+        <w:pBdr>
+          <w:top w:val="nil"/>
+          <w:left w:val="nil"/>
+          <w:bottom w:val="nil"/>
+          <w:right w:val="nil"/>
+          <w:between w:val="nil"/>
+        </w:pBdr>
+        <w:jc w:val="left"/>
+        <w:rPr>
+          <w:rFonts w:asciiTheme="majorHAnsi" w:hAnsiTheme="majorHAnsi" w:cstheme="majorHAnsi"/>
+          <w:color w:val="000000"/>
+        </w:rPr>
+      </w:pPr>
+    </w:p>
+    <w:p>
+      <w:pPr>
+        <w:pBdr>
+          <w:top w:val="nil"/>
+          <w:left w:val="nil"/>
+          <w:bottom w:val="nil"/>
+          <w:right w:val="nil"/>
+          <w:between w:val="nil"/>
+        </w:pBdr>
+        <w:jc w:val="left"/>
+        <w:rPr>
+          <w:rFonts w:asciiTheme="majorHAnsi" w:hAnsiTheme="majorHAnsi" w:cstheme="majorHAnsi"/>
+          <w:color w:val="000000"/>
+        </w:rPr>
+      </w:pPr>
+    </w:p>
+    <w:p>
+      <w:pPr>
+        <w:pBdr>
+          <w:top w:val="nil"/>
+          <w:left w:val="nil"/>
+          <w:bottom w:val="nil"/>
+          <w:right w:val="nil"/>
+          <w:between w:val="nil"/>
+        </w:pBdr>
+        <w:jc w:val="left"/>
+        <w:rPr>
+          <w:rFonts w:asciiTheme="majorHAnsi" w:hAnsiTheme="majorHAnsi" w:cstheme="majorHAnsi"/>
+          <w:color w:val="000000"/>
+        </w:rPr>
+      </w:pPr>
+    </w:p>
+    <w:p>
+      <w:pPr>
+        <w:pBdr>
+          <w:top w:val="nil"/>
+          <w:left w:val="nil"/>
+          <w:bottom w:val="nil"/>
+          <w:right w:val="nil"/>
+          <w:between w:val="nil"/>
+        </w:pBdr>
+        <w:jc w:val="left"/>
+        <w:rPr>
+          <w:rFonts w:asciiTheme="majorHAnsi" w:hAnsiTheme="majorHAnsi" w:cstheme="majorHAnsi"/>
+          <w:color w:val="000000"/>
+        </w:rPr>
+      </w:pPr>
+    </w:p>
+    <w:p>
+      <w:pPr>
+        <w:pBdr>
+          <w:top w:val="nil"/>
+          <w:left w:val="nil"/>
+          <w:bottom w:val="nil"/>
+          <w:right w:val="nil"/>
+          <w:between w:val="nil"/>
+        </w:pBdr>
+        <w:jc w:val="left"/>
+        <w:rPr>
+          <w:rFonts w:asciiTheme="majorHAnsi" w:hAnsiTheme="majorHAnsi" w:cstheme="majorHAnsi"/>
+          <w:color w:val="000000"/>
+        </w:rPr>
+      </w:pPr>
+    </w:p>
+    <w:p>
+      <w:pPr>
+        <w:pBdr>
+          <w:top w:val="nil"/>
+          <w:left w:val="nil"/>
+          <w:bottom w:val="nil"/>
+          <w:right w:val="nil"/>
+          <w:between w:val="nil"/>
+        </w:pBdr>
+        <w:jc w:val="left"/>
+        <w:rPr>
+          <w:rFonts w:asciiTheme="majorHAnsi" w:hAnsiTheme="majorHAnsi" w:cstheme="majorHAnsi"/>
+          <w:color w:val="000000"/>
+        </w:rPr>
+      </w:pPr>
+    </w:p>
+    <w:p>
+      <w:pPr>
+        <w:pBdr>
+          <w:top w:val="nil"/>
+          <w:left w:val="nil"/>
+          <w:bottom w:val="nil"/>
+          <w:right w:val="nil"/>
+          <w:between w:val="nil"/>
+        </w:pBdr>
+        <w:jc w:val="left"/>
+        <w:rPr>
+          <w:rFonts w:asciiTheme="majorHAnsi" w:hAnsiTheme="majorHAnsi" w:cstheme="majorHAnsi"/>
+          <w:color w:val="000000"/>
+        </w:rPr>
+      </w:pPr>
+    </w:p>
+    <w:p>
+      <w:pPr>
+        <w:pBdr>
+          <w:top w:val="nil"/>
+          <w:left w:val="nil"/>
+          <w:bottom w:val="nil"/>
+          <w:right w:val="nil"/>
+          <w:between w:val="nil"/>
+        </w:pBdr>
+        <w:jc w:val="left"/>
+        <w:rPr>
+          <w:rFonts w:asciiTheme="majorHAnsi" w:hAnsiTheme="majorHAnsi" w:cstheme="majorHAnsi"/>
+          <w:color w:val="000000"/>
+        </w:rPr>
+      </w:pPr>
+    </w:p>
+    <w:p>
+      <w:pPr>
+        <w:pBdr>
+          <w:top w:val="nil"/>
+          <w:left w:val="nil"/>
+          <w:bottom w:val="nil"/>
+          <w:right w:val="nil"/>
+          <w:between w:val="nil"/>
+        </w:pBdr>
+        <w:jc w:val="left"/>
+        <w:rPr>
+          <w:rFonts w:asciiTheme="majorHAnsi" w:hAnsiTheme="majorHAnsi" w:cstheme="majorHAnsi"/>
+          <w:color w:val="000000"/>
+        </w:rPr>
+      </w:pPr>
+    </w:p>
+    <w:p>
+      <w:pPr>
+        <w:pBdr>
+          <w:top w:val="nil"/>
+          <w:left w:val="nil"/>
+          <w:bottom w:val="nil"/>
+          <w:right w:val="nil"/>
+          <w:between w:val="nil"/>
+        </w:pBdr>
+        <w:jc w:val="left"/>
+        <w:rPr>
+          <w:rFonts w:asciiTheme="majorHAnsi" w:hAnsiTheme="majorHAnsi" w:cstheme="majorHAnsi"/>
+          <w:color w:val="000000"/>
+        </w:rPr>
+      </w:pPr>
+    </w:p>
+    <w:p>
+      <w:pPr>
+        <w:pBdr>
+          <w:top w:val="nil"/>
+          <w:left w:val="nil"/>
+          <w:bottom w:val="nil"/>
+          <w:right w:val="nil"/>
+          <w:between w:val="nil"/>
+        </w:pBdr>
+        <w:jc w:val="left"/>
+        <w:rPr>
+          <w:rFonts w:asciiTheme="majorHAnsi" w:hAnsiTheme="majorHAnsi" w:cstheme="majorHAnsi"/>
+          <w:color w:val="000000"/>
+        </w:rPr>
+      </w:pPr>
+    </w:p>
+    <w:p>
+      <w:pPr>
+        <w:pBdr>
+          <w:top w:val="nil"/>
+          <w:left w:val="nil"/>
+          <w:bottom w:val="nil"/>
+          <w:right w:val="nil"/>
+          <w:between w:val="nil"/>
+        </w:pBdr>
+        <w:jc w:val="left"/>
+        <w:rPr>
+          <w:rFonts w:asciiTheme="majorHAnsi" w:hAnsiTheme="majorHAnsi" w:cstheme="majorHAnsi"/>
+          <w:color w:val="000000"/>
+        </w:rPr>
+      </w:pPr>
+    </w:p>
+    <w:p>
+      <w:pPr>
+        <w:pBdr>
+          <w:top w:val="nil"/>
+          <w:left w:val="nil"/>
+          <w:bottom w:val="nil"/>
+          <w:right w:val="nil"/>
+          <w:between w:val="nil"/>
+        </w:pBdr>
+        <w:jc w:val="left"/>
+        <w:rPr>
+          <w:rFonts w:asciiTheme="majorHAnsi" w:hAnsiTheme="majorHAnsi" w:cstheme="majorHAnsi"/>
+          <w:color w:val="000000"/>
+        </w:rPr>
+      </w:pPr>
+    </w:p>
+    <w:p>
+      <w:pPr>
+        <w:pBdr>
+          <w:top w:val="nil"/>
+          <w:left w:val="nil"/>
+          <w:bottom w:val="nil"/>
+          <w:right w:val="nil"/>
+          <w:between w:val="nil"/>
+        </w:pBdr>
+        <w:jc w:val="left"/>
+        <w:rPr>
+          <w:rFonts w:asciiTheme="majorHAnsi" w:hAnsiTheme="majorHAnsi" w:cstheme="majorHAnsi"/>
+          <w:color w:val="000000"/>
+        </w:rPr>
+      </w:pPr>
+    </w:p>
+    <w:p>
+      <w:pPr>
+        <w:pBdr>
+          <w:top w:val="nil"/>
+          <w:left w:val="nil"/>
+          <w:bottom w:val="nil"/>
+          <w:right w:val="nil"/>
+          <w:between w:val="nil"/>
+        </w:pBdr>
+        <w:jc w:val="left"/>
+        <w:rPr>
+          <w:rFonts w:asciiTheme="majorHAnsi" w:hAnsiTheme="majorHAnsi" w:cstheme="majorHAnsi"/>
+          <w:color w:val="000000"/>
+        </w:rPr>
+      </w:pPr>
+    </w:p>
+    <w:p>
+      <w:pPr>
+        <w:pBdr>
+          <w:top w:val="nil"/>
+          <w:left w:val="nil"/>
+          <w:bottom w:val="nil"/>
+          <w:right w:val="nil"/>
+          <w:between w:val="nil"/>
+        </w:pBdr>
+        <w:jc w:val="left"/>
+        <w:rPr>
+          <w:rFonts w:asciiTheme="majorHAnsi" w:hAnsiTheme="majorHAnsi" w:cstheme="majorHAnsi"/>
+          <w:color w:val="000000"/>
+        </w:rPr>
+      </w:pPr>
+    </w:p>
+    <w:p>
+      <w:pPr>
+        <w:pBdr>
+          <w:top w:val="nil"/>
+          <w:left w:val="nil"/>
+          <w:bottom w:val="nil"/>
+          <w:right w:val="nil"/>
+          <w:between w:val="nil"/>
+        </w:pBdr>
+        <w:jc w:val="left"/>
+        <w:rPr>
+          <w:rFonts w:asciiTheme="majorHAnsi" w:hAnsiTheme="majorHAnsi" w:cstheme="majorHAnsi"/>
+          <w:color w:val="000000"/>
+        </w:rPr>
+      </w:pPr>
+    </w:p>
+    <w:p>
+      <w:pPr>
+        <w:pBdr>
+          <w:top w:val="nil"/>
+          <w:left w:val="nil"/>
+          <w:bottom w:val="nil"/>
+          <w:right w:val="nil"/>
+          <w:between w:val="nil"/>
+        </w:pBdr>
+        <w:jc w:val="left"/>
+        <w:rPr>
+          <w:rFonts w:asciiTheme="majorHAnsi" w:hAnsiTheme="majorHAnsi" w:cstheme="majorHAnsi"/>
+          <w:color w:val="000000"/>
+        </w:rPr>
+      </w:pPr>
+    </w:p>
+    <w:p>
+      <w:pPr>
+        <w:pBdr>
+          <w:top w:val="nil"/>
+          <w:left w:val="nil"/>
+          <w:bottom w:val="nil"/>
+          <w:right w:val="nil"/>
+          <w:between w:val="nil"/>
+        </w:pBdr>
+        <w:jc w:val="left"/>
+        <w:rPr>
+          <w:rFonts w:asciiTheme="majorHAnsi" w:hAnsiTheme="majorHAnsi" w:cstheme="majorHAnsi"/>
+          <w:color w:val="000000"/>
+        </w:rPr>
+      </w:pPr>
+    </w:p>
+    <w:p>
+      <w:pPr>
+        <w:pBdr>
+          <w:top w:val="nil"/>
+          <w:left w:val="nil"/>
+          <w:bottom w:val="nil"/>
+          <w:right w:val="nil"/>
+          <w:between w:val="nil"/>
+        </w:pBdr>
+        <w:jc w:val="left"/>
+        <w:rPr>
+          <w:rFonts w:asciiTheme="majorHAnsi" w:hAnsiTheme="majorHAnsi" w:cstheme="majorHAnsi"/>
+          <w:color w:val="000000"/>
+        </w:rPr>
+      </w:pPr>
+    </w:p>
+    <w:p>
+      <w:pPr>
+        <w:pStyle w:val="Ttulo2"/>
+        <w:keepNext w:val="0"/>
+        <w:keepLines w:val="0"/>
+        <w:pBdr>
+          <w:bottom w:val="single" w:sz="4" w:space="1" w:color="auto"/>
+        </w:pBdr>
+        <w:spacing w:after="80"/>
+        <w:rPr>
+          <w:rFonts w:cstheme="majorHAnsi"/>
+          <w:b/>
+          <w:color w:val="000000" w:themeColor="text1"/>
+          <w:sz w:val="34"/>
+          <w:szCs w:val="34"/>
+        </w:rPr>
+      </w:pPr>
+      <w:r>
+        <w:rPr>
+          <w:rFonts w:cstheme="majorHAnsi"/>
+          <w:b/>
+          <w:color w:val="000000" w:themeColor="text1"/>
+          <w:sz w:val="34"/>
+          <w:szCs w:val="34"/>
+        </w:rPr>
+        <w:lastRenderedPageBreak/>
+        <w:t>Executive Summary</w:t>
+      </w:r>
+    </w:p>
+    <w:p>
+      <w:pPr>
+        <w:pBdr>
+          <w:top w:val="nil"/>
+          <w:left w:val="nil"/>
+          <w:bottom w:val="nil"/>
+          <w:right w:val="nil"/>
+          <w:between w:val="nil"/>
+        </w:pBdr>
+        <w:jc w:val="left"/>
+        <w:rPr>
+          <w:rFonts w:asciiTheme="majorHAnsi" w:hAnsiTheme="majorHAnsi" w:cstheme="majorHAnsi"/>
+          <w:color w:val="000000"/>
+        </w:rPr>
+      </w:pPr>
+    </w:p>
+    <w:p>
+      <w:pPr>
+        <w:pBdr>
+          <w:top w:val="nil"/>
+          <w:left w:val="nil"/>
+          <w:bottom w:val="nil"/>
+          <w:right w:val="nil"/>
+          <w:between w:val="nil"/>
+        </w:pBdr>
+        <w:jc w:val="left"/>
+        <w:rPr>
+          <w:rFonts w:asciiTheme="majorHAnsi" w:hAnsiTheme="majorHAnsi" w:cstheme="majorHAnsi"/>
+        </w:rPr>
+      </w:pPr>
+      <w:r>
+        <w:rPr>
+          <w:rFonts w:asciiTheme="majorHAnsi" w:hAnsiTheme="majorHAnsi" w:cstheme="majorHAnsi"/>
           <w:color w:val="000000"/>
         </w:rPr>
         <w:t xml:space="preserve">This </w:t>
       </w:r>
       <w:r>
         <w:rPr>
+          <w:rFonts w:asciiTheme="majorHAnsi" w:hAnsiTheme="majorHAnsi" w:cstheme="majorHAnsi"/>
           <w:color w:val="000000"/>
         </w:rPr>
         <w:t>analysis</w:t>
       </w:r>
       <w:r>
         <w:rPr>
+          <w:rFonts w:asciiTheme="majorHAnsi" w:hAnsiTheme="majorHAnsi" w:cstheme="majorHAnsi"/>
           <w:color w:val="000000"/>
         </w:rPr>
         <w:t xml:space="preserve"> report </w:t>
       </w:r>
       <w:r>
+        <w:rPr>
+          <w:rFonts w:asciiTheme="majorHAnsi" w:hAnsiTheme="majorHAnsi" w:cstheme="majorHAnsi"/>
+        </w:rPr>
         <w:t>presents an analysis of key project requirements that require further evaluation to ensure effective implementation. Not all requirements require a detailed analysis, only those that involve significant decisions, technical considerations, or potential challenges are examined in depth.</w:t>
       </w:r>
     </w:p>
@@ -70,7 +1314,674 @@
         </w:pBdr>
         <w:jc w:val="left"/>
         <w:rPr>
-          <w:color w:val="000000"/>
+          <w:rFonts w:asciiTheme="majorHAnsi" w:hAnsiTheme="majorHAnsi" w:cstheme="majorHAnsi"/>
+          <w:color w:val="000000"/>
+        </w:rPr>
+      </w:pPr>
+    </w:p>
+    <w:p>
+      <w:pPr>
+        <w:pStyle w:val="Ttulo2"/>
+        <w:keepNext w:val="0"/>
+        <w:keepLines w:val="0"/>
+        <w:pBdr>
+          <w:bottom w:val="single" w:sz="4" w:space="1" w:color="auto"/>
+        </w:pBdr>
+        <w:spacing w:after="80"/>
+        <w:rPr>
+          <w:rFonts w:cstheme="majorHAnsi"/>
+          <w:b/>
+          <w:color w:val="000000" w:themeColor="text1"/>
+          <w:sz w:val="34"/>
+          <w:szCs w:val="34"/>
+        </w:rPr>
+      </w:pPr>
+      <w:r>
+        <w:rPr>
+          <w:rFonts w:cstheme="majorHAnsi"/>
+          <w:b/>
+          <w:color w:val="000000" w:themeColor="text1"/>
+          <w:sz w:val="34"/>
+          <w:szCs w:val="34"/>
+        </w:rPr>
+        <w:t>Revision Table</w:t>
+      </w:r>
+    </w:p>
+    <w:p>
+      <w:pPr>
+        <w:rPr>
+          <w:rFonts w:asciiTheme="majorHAnsi" w:hAnsiTheme="majorHAnsi" w:cstheme="majorHAnsi"/>
+        </w:rPr>
+      </w:pPr>
+    </w:p>
+    <w:tbl>
+      <w:tblPr>
+        <w:tblW w:w="9029" w:type="dxa"/>
+        <w:tblBorders>
+          <w:top w:val="single" w:sz="8" w:space="0" w:color="000000"/>
+          <w:left w:val="single" w:sz="8" w:space="0" w:color="000000"/>
+          <w:bottom w:val="single" w:sz="8" w:space="0" w:color="000000"/>
+          <w:right w:val="single" w:sz="8" w:space="0" w:color="000000"/>
+          <w:insideH w:val="single" w:sz="8" w:space="0" w:color="000000"/>
+          <w:insideV w:val="single" w:sz="8" w:space="0" w:color="000000"/>
+        </w:tblBorders>
+        <w:tblLayout w:type="fixed"/>
+        <w:tblLook w:val="0600" w:firstRow="0" w:lastRow="0" w:firstColumn="0" w:lastColumn="0" w:noHBand="1" w:noVBand="1"/>
+      </w:tblPr>
+      <w:tblGrid>
+        <w:gridCol w:w="3009"/>
+        <w:gridCol w:w="2651"/>
+        <w:gridCol w:w="3369"/>
+      </w:tblGrid>
+      <w:tr>
+        <w:tc>
+          <w:tcPr>
+            <w:tcW w:w="3009" w:type="dxa"/>
+            <w:shd w:val="clear" w:color="auto" w:fill="CFE2F3"/>
+            <w:tcMar>
+              <w:top w:w="100" w:type="dxa"/>
+              <w:left w:w="100" w:type="dxa"/>
+              <w:bottom w:w="100" w:type="dxa"/>
+              <w:right w:w="100" w:type="dxa"/>
+            </w:tcMar>
+          </w:tcPr>
+          <w:p>
+            <w:pPr>
+              <w:widowControl w:val="0"/>
+              <w:rPr>
+                <w:rFonts w:asciiTheme="majorHAnsi" w:hAnsiTheme="majorHAnsi" w:cstheme="majorHAnsi"/>
+                <w:b/>
+              </w:rPr>
+            </w:pPr>
+            <w:r>
+              <w:rPr>
+                <w:rFonts w:asciiTheme="majorHAnsi" w:hAnsiTheme="majorHAnsi" w:cstheme="majorHAnsi"/>
+                <w:b/>
+              </w:rPr>
+              <w:t>Revision Number</w:t>
+            </w:r>
+          </w:p>
+        </w:tc>
+        <w:tc>
+          <w:tcPr>
+            <w:tcW w:w="2651" w:type="dxa"/>
+            <w:shd w:val="clear" w:color="auto" w:fill="CFE2F3"/>
+            <w:tcMar>
+              <w:top w:w="100" w:type="dxa"/>
+              <w:left w:w="100" w:type="dxa"/>
+              <w:bottom w:w="100" w:type="dxa"/>
+              <w:right w:w="100" w:type="dxa"/>
+            </w:tcMar>
+          </w:tcPr>
+          <w:p>
+            <w:pPr>
+              <w:widowControl w:val="0"/>
+              <w:rPr>
+                <w:rFonts w:asciiTheme="majorHAnsi" w:hAnsiTheme="majorHAnsi" w:cstheme="majorHAnsi"/>
+                <w:b/>
+              </w:rPr>
+            </w:pPr>
+            <w:r>
+              <w:rPr>
+                <w:rFonts w:asciiTheme="majorHAnsi" w:hAnsiTheme="majorHAnsi" w:cstheme="majorHAnsi"/>
+                <w:b/>
+              </w:rPr>
+              <w:t>Date</w:t>
+            </w:r>
+          </w:p>
+        </w:tc>
+        <w:tc>
+          <w:tcPr>
+            <w:tcW w:w="3369" w:type="dxa"/>
+            <w:shd w:val="clear" w:color="auto" w:fill="CFE2F3"/>
+            <w:tcMar>
+              <w:top w:w="100" w:type="dxa"/>
+              <w:left w:w="100" w:type="dxa"/>
+              <w:bottom w:w="100" w:type="dxa"/>
+              <w:right w:w="100" w:type="dxa"/>
+            </w:tcMar>
+          </w:tcPr>
+          <w:p>
+            <w:pPr>
+              <w:widowControl w:val="0"/>
+              <w:rPr>
+                <w:rFonts w:asciiTheme="majorHAnsi" w:hAnsiTheme="majorHAnsi" w:cstheme="majorHAnsi"/>
+                <w:b/>
+              </w:rPr>
+            </w:pPr>
+            <w:r>
+              <w:rPr>
+                <w:rFonts w:asciiTheme="majorHAnsi" w:hAnsiTheme="majorHAnsi" w:cstheme="majorHAnsi"/>
+                <w:b/>
+              </w:rPr>
+              <w:t>Description</w:t>
+            </w:r>
+          </w:p>
+        </w:tc>
+      </w:tr>
+      <w:tr>
+        <w:tc>
+          <w:tcPr>
+            <w:tcW w:w="3009" w:type="dxa"/>
+            <w:shd w:val="clear" w:color="auto" w:fill="auto"/>
+            <w:tcMar>
+              <w:top w:w="100" w:type="dxa"/>
+              <w:left w:w="100" w:type="dxa"/>
+              <w:bottom w:w="100" w:type="dxa"/>
+              <w:right w:w="100" w:type="dxa"/>
+            </w:tcMar>
+          </w:tcPr>
+          <w:p>
+            <w:pPr>
+              <w:widowControl w:val="0"/>
+              <w:rPr>
+                <w:rFonts w:asciiTheme="majorHAnsi" w:hAnsiTheme="majorHAnsi" w:cstheme="majorHAnsi"/>
+              </w:rPr>
+            </w:pPr>
+            <w:r>
+              <w:rPr>
+                <w:rFonts w:asciiTheme="majorHAnsi" w:hAnsiTheme="majorHAnsi" w:cstheme="majorHAnsi"/>
+              </w:rPr>
+              <w:t>1.0</w:t>
+            </w:r>
+          </w:p>
+        </w:tc>
+        <w:tc>
+          <w:tcPr>
+            <w:tcW w:w="2651" w:type="dxa"/>
+            <w:shd w:val="clear" w:color="auto" w:fill="auto"/>
+            <w:tcMar>
+              <w:top w:w="100" w:type="dxa"/>
+              <w:left w:w="100" w:type="dxa"/>
+              <w:bottom w:w="100" w:type="dxa"/>
+              <w:right w:w="100" w:type="dxa"/>
+            </w:tcMar>
+          </w:tcPr>
+          <w:p>
+            <w:pPr>
+              <w:widowControl w:val="0"/>
+              <w:rPr>
+                <w:rFonts w:asciiTheme="majorHAnsi" w:hAnsiTheme="majorHAnsi" w:cstheme="majorHAnsi"/>
+              </w:rPr>
+            </w:pPr>
+            <w:r>
+              <w:rPr>
+                <w:rFonts w:asciiTheme="majorHAnsi" w:hAnsiTheme="majorHAnsi" w:cstheme="majorHAnsi"/>
+              </w:rPr>
+              <w:t>02/17/2025</w:t>
+            </w:r>
+          </w:p>
+        </w:tc>
+        <w:tc>
+          <w:tcPr>
+            <w:tcW w:w="3369" w:type="dxa"/>
+            <w:shd w:val="clear" w:color="auto" w:fill="auto"/>
+            <w:tcMar>
+              <w:top w:w="100" w:type="dxa"/>
+              <w:left w:w="100" w:type="dxa"/>
+              <w:bottom w:w="100" w:type="dxa"/>
+              <w:right w:w="100" w:type="dxa"/>
+            </w:tcMar>
+          </w:tcPr>
+          <w:p>
+            <w:pPr>
+              <w:widowControl w:val="0"/>
+              <w:jc w:val="left"/>
+              <w:rPr>
+                <w:rFonts w:asciiTheme="majorHAnsi" w:hAnsiTheme="majorHAnsi" w:cstheme="majorHAnsi"/>
+              </w:rPr>
+            </w:pPr>
+            <w:r>
+              <w:rPr>
+                <w:rFonts w:asciiTheme="majorHAnsi" w:hAnsiTheme="majorHAnsi" w:cstheme="majorHAnsi"/>
+              </w:rPr>
+              <w:t>Initial version of the document</w:t>
+            </w:r>
+          </w:p>
+        </w:tc>
+      </w:tr>
+    </w:tbl>
+    <w:p>
+      <w:pPr>
+        <w:pBdr>
+          <w:top w:val="nil"/>
+          <w:left w:val="nil"/>
+          <w:bottom w:val="nil"/>
+          <w:right w:val="nil"/>
+          <w:between w:val="nil"/>
+        </w:pBdr>
+        <w:jc w:val="left"/>
+        <w:rPr>
+          <w:rFonts w:asciiTheme="majorHAnsi" w:hAnsiTheme="majorHAnsi" w:cstheme="majorHAnsi"/>
+          <w:color w:val="000000"/>
+        </w:rPr>
+      </w:pPr>
+    </w:p>
+    <w:p>
+      <w:pPr>
+        <w:pBdr>
+          <w:top w:val="nil"/>
+          <w:left w:val="nil"/>
+          <w:bottom w:val="nil"/>
+          <w:right w:val="nil"/>
+          <w:between w:val="nil"/>
+        </w:pBdr>
+        <w:jc w:val="left"/>
+        <w:rPr>
+          <w:rFonts w:asciiTheme="majorHAnsi" w:hAnsiTheme="majorHAnsi" w:cstheme="majorHAnsi"/>
+          <w:color w:val="000000"/>
+        </w:rPr>
+      </w:pPr>
+    </w:p>
+    <w:p>
+      <w:pPr>
+        <w:pBdr>
+          <w:top w:val="nil"/>
+          <w:left w:val="nil"/>
+          <w:bottom w:val="nil"/>
+          <w:right w:val="nil"/>
+          <w:between w:val="nil"/>
+        </w:pBdr>
+        <w:jc w:val="left"/>
+        <w:rPr>
+          <w:rFonts w:asciiTheme="majorHAnsi" w:hAnsiTheme="majorHAnsi" w:cstheme="majorHAnsi"/>
+          <w:color w:val="000000"/>
+        </w:rPr>
+      </w:pPr>
+    </w:p>
+    <w:p>
+      <w:pPr>
+        <w:pBdr>
+          <w:top w:val="nil"/>
+          <w:left w:val="nil"/>
+          <w:bottom w:val="nil"/>
+          <w:right w:val="nil"/>
+          <w:between w:val="nil"/>
+        </w:pBdr>
+        <w:jc w:val="left"/>
+        <w:rPr>
+          <w:rFonts w:asciiTheme="majorHAnsi" w:hAnsiTheme="majorHAnsi" w:cstheme="majorHAnsi"/>
+          <w:color w:val="000000"/>
+        </w:rPr>
+      </w:pPr>
+    </w:p>
+    <w:p>
+      <w:pPr>
+        <w:pBdr>
+          <w:top w:val="nil"/>
+          <w:left w:val="nil"/>
+          <w:bottom w:val="nil"/>
+          <w:right w:val="nil"/>
+          <w:between w:val="nil"/>
+        </w:pBdr>
+        <w:jc w:val="left"/>
+        <w:rPr>
+          <w:rFonts w:asciiTheme="majorHAnsi" w:hAnsiTheme="majorHAnsi" w:cstheme="majorHAnsi"/>
+          <w:color w:val="000000"/>
+        </w:rPr>
+      </w:pPr>
+    </w:p>
+    <w:p>
+      <w:pPr>
+        <w:pBdr>
+          <w:top w:val="nil"/>
+          <w:left w:val="nil"/>
+          <w:bottom w:val="nil"/>
+          <w:right w:val="nil"/>
+          <w:between w:val="nil"/>
+        </w:pBdr>
+        <w:jc w:val="left"/>
+        <w:rPr>
+          <w:rFonts w:asciiTheme="majorHAnsi" w:hAnsiTheme="majorHAnsi" w:cstheme="majorHAnsi"/>
+          <w:color w:val="000000"/>
+        </w:rPr>
+      </w:pPr>
+    </w:p>
+    <w:p>
+      <w:pPr>
+        <w:pBdr>
+          <w:top w:val="nil"/>
+          <w:left w:val="nil"/>
+          <w:bottom w:val="nil"/>
+          <w:right w:val="nil"/>
+          <w:between w:val="nil"/>
+        </w:pBdr>
+        <w:jc w:val="left"/>
+        <w:rPr>
+          <w:rFonts w:asciiTheme="majorHAnsi" w:hAnsiTheme="majorHAnsi" w:cstheme="majorHAnsi"/>
+          <w:color w:val="000000"/>
+        </w:rPr>
+      </w:pPr>
+    </w:p>
+    <w:p>
+      <w:pPr>
+        <w:pBdr>
+          <w:top w:val="nil"/>
+          <w:left w:val="nil"/>
+          <w:bottom w:val="nil"/>
+          <w:right w:val="nil"/>
+          <w:between w:val="nil"/>
+        </w:pBdr>
+        <w:jc w:val="left"/>
+        <w:rPr>
+          <w:rFonts w:asciiTheme="majorHAnsi" w:hAnsiTheme="majorHAnsi" w:cstheme="majorHAnsi"/>
+          <w:color w:val="000000"/>
+        </w:rPr>
+      </w:pPr>
+    </w:p>
+    <w:p>
+      <w:pPr>
+        <w:pBdr>
+          <w:top w:val="nil"/>
+          <w:left w:val="nil"/>
+          <w:bottom w:val="nil"/>
+          <w:right w:val="nil"/>
+          <w:between w:val="nil"/>
+        </w:pBdr>
+        <w:jc w:val="left"/>
+        <w:rPr>
+          <w:rFonts w:asciiTheme="majorHAnsi" w:hAnsiTheme="majorHAnsi" w:cstheme="majorHAnsi"/>
+          <w:color w:val="000000"/>
+        </w:rPr>
+      </w:pPr>
+    </w:p>
+    <w:p>
+      <w:pPr>
+        <w:pBdr>
+          <w:top w:val="nil"/>
+          <w:left w:val="nil"/>
+          <w:bottom w:val="nil"/>
+          <w:right w:val="nil"/>
+          <w:between w:val="nil"/>
+        </w:pBdr>
+        <w:jc w:val="left"/>
+        <w:rPr>
+          <w:rFonts w:asciiTheme="majorHAnsi" w:hAnsiTheme="majorHAnsi" w:cstheme="majorHAnsi"/>
+          <w:color w:val="000000"/>
+        </w:rPr>
+      </w:pPr>
+    </w:p>
+    <w:p>
+      <w:pPr>
+        <w:pBdr>
+          <w:top w:val="nil"/>
+          <w:left w:val="nil"/>
+          <w:bottom w:val="nil"/>
+          <w:right w:val="nil"/>
+          <w:between w:val="nil"/>
+        </w:pBdr>
+        <w:jc w:val="left"/>
+        <w:rPr>
+          <w:rFonts w:asciiTheme="majorHAnsi" w:hAnsiTheme="majorHAnsi" w:cstheme="majorHAnsi"/>
+          <w:color w:val="000000"/>
+        </w:rPr>
+      </w:pPr>
+    </w:p>
+    <w:p>
+      <w:pPr>
+        <w:pBdr>
+          <w:top w:val="nil"/>
+          <w:left w:val="nil"/>
+          <w:bottom w:val="nil"/>
+          <w:right w:val="nil"/>
+          <w:between w:val="nil"/>
+        </w:pBdr>
+        <w:jc w:val="left"/>
+        <w:rPr>
+          <w:rFonts w:asciiTheme="majorHAnsi" w:hAnsiTheme="majorHAnsi" w:cstheme="majorHAnsi"/>
+          <w:color w:val="000000"/>
+        </w:rPr>
+      </w:pPr>
+    </w:p>
+    <w:p>
+      <w:pPr>
+        <w:pBdr>
+          <w:top w:val="nil"/>
+          <w:left w:val="nil"/>
+          <w:bottom w:val="nil"/>
+          <w:right w:val="nil"/>
+          <w:between w:val="nil"/>
+        </w:pBdr>
+        <w:jc w:val="left"/>
+        <w:rPr>
+          <w:rFonts w:asciiTheme="majorHAnsi" w:hAnsiTheme="majorHAnsi" w:cstheme="majorHAnsi"/>
+          <w:color w:val="000000"/>
+        </w:rPr>
+      </w:pPr>
+    </w:p>
+    <w:p>
+      <w:pPr>
+        <w:pBdr>
+          <w:top w:val="nil"/>
+          <w:left w:val="nil"/>
+          <w:bottom w:val="nil"/>
+          <w:right w:val="nil"/>
+          <w:between w:val="nil"/>
+        </w:pBdr>
+        <w:jc w:val="left"/>
+        <w:rPr>
+          <w:rFonts w:asciiTheme="majorHAnsi" w:hAnsiTheme="majorHAnsi" w:cstheme="majorHAnsi"/>
+          <w:color w:val="000000"/>
+        </w:rPr>
+      </w:pPr>
+    </w:p>
+    <w:p>
+      <w:pPr>
+        <w:pBdr>
+          <w:top w:val="nil"/>
+          <w:left w:val="nil"/>
+          <w:bottom w:val="nil"/>
+          <w:right w:val="nil"/>
+          <w:between w:val="nil"/>
+        </w:pBdr>
+        <w:jc w:val="left"/>
+        <w:rPr>
+          <w:rFonts w:asciiTheme="majorHAnsi" w:hAnsiTheme="majorHAnsi" w:cstheme="majorHAnsi"/>
+          <w:color w:val="000000"/>
+        </w:rPr>
+      </w:pPr>
+    </w:p>
+    <w:p>
+      <w:pPr>
+        <w:pBdr>
+          <w:top w:val="nil"/>
+          <w:left w:val="nil"/>
+          <w:bottom w:val="nil"/>
+          <w:right w:val="nil"/>
+          <w:between w:val="nil"/>
+        </w:pBdr>
+        <w:jc w:val="left"/>
+        <w:rPr>
+          <w:rFonts w:asciiTheme="majorHAnsi" w:hAnsiTheme="majorHAnsi" w:cstheme="majorHAnsi"/>
+          <w:color w:val="000000"/>
+        </w:rPr>
+      </w:pPr>
+    </w:p>
+    <w:p>
+      <w:pPr>
+        <w:pBdr>
+          <w:top w:val="nil"/>
+          <w:left w:val="nil"/>
+          <w:bottom w:val="nil"/>
+          <w:right w:val="nil"/>
+          <w:between w:val="nil"/>
+        </w:pBdr>
+        <w:jc w:val="left"/>
+        <w:rPr>
+          <w:rFonts w:asciiTheme="majorHAnsi" w:hAnsiTheme="majorHAnsi" w:cstheme="majorHAnsi"/>
+          <w:color w:val="000000"/>
+        </w:rPr>
+      </w:pPr>
+    </w:p>
+    <w:p>
+      <w:pPr>
+        <w:pBdr>
+          <w:top w:val="nil"/>
+          <w:left w:val="nil"/>
+          <w:bottom w:val="nil"/>
+          <w:right w:val="nil"/>
+          <w:between w:val="nil"/>
+        </w:pBdr>
+        <w:jc w:val="left"/>
+        <w:rPr>
+          <w:rFonts w:asciiTheme="majorHAnsi" w:hAnsiTheme="majorHAnsi" w:cstheme="majorHAnsi"/>
+          <w:color w:val="000000"/>
+        </w:rPr>
+      </w:pPr>
+    </w:p>
+    <w:p>
+      <w:pPr>
+        <w:pBdr>
+          <w:top w:val="nil"/>
+          <w:left w:val="nil"/>
+          <w:bottom w:val="nil"/>
+          <w:right w:val="nil"/>
+          <w:between w:val="nil"/>
+        </w:pBdr>
+        <w:jc w:val="left"/>
+        <w:rPr>
+          <w:rFonts w:asciiTheme="majorHAnsi" w:hAnsiTheme="majorHAnsi" w:cstheme="majorHAnsi"/>
+          <w:color w:val="000000"/>
+        </w:rPr>
+      </w:pPr>
+    </w:p>
+    <w:p>
+      <w:pPr>
+        <w:pBdr>
+          <w:top w:val="nil"/>
+          <w:left w:val="nil"/>
+          <w:bottom w:val="nil"/>
+          <w:right w:val="nil"/>
+          <w:between w:val="nil"/>
+        </w:pBdr>
+        <w:jc w:val="left"/>
+        <w:rPr>
+          <w:rFonts w:asciiTheme="majorHAnsi" w:hAnsiTheme="majorHAnsi" w:cstheme="majorHAnsi"/>
+          <w:color w:val="000000"/>
+        </w:rPr>
+      </w:pPr>
+    </w:p>
+    <w:p>
+      <w:pPr>
+        <w:pBdr>
+          <w:top w:val="nil"/>
+          <w:left w:val="nil"/>
+          <w:bottom w:val="nil"/>
+          <w:right w:val="nil"/>
+          <w:between w:val="nil"/>
+        </w:pBdr>
+        <w:jc w:val="left"/>
+        <w:rPr>
+          <w:rFonts w:asciiTheme="majorHAnsi" w:hAnsiTheme="majorHAnsi" w:cstheme="majorHAnsi"/>
+          <w:color w:val="000000"/>
+        </w:rPr>
+      </w:pPr>
+    </w:p>
+    <w:p>
+      <w:pPr>
+        <w:pStyle w:val="Ttulo2"/>
+        <w:keepNext w:val="0"/>
+        <w:keepLines w:val="0"/>
+        <w:pBdr>
+          <w:bottom w:val="single" w:sz="4" w:space="1" w:color="auto"/>
+        </w:pBdr>
+        <w:spacing w:after="80"/>
+        <w:rPr>
+          <w:rFonts w:cstheme="majorHAnsi"/>
+          <w:b/>
+          <w:color w:val="000000" w:themeColor="text1"/>
+          <w:sz w:val="34"/>
+          <w:szCs w:val="34"/>
+        </w:rPr>
+      </w:pPr>
+      <w:r>
+        <w:rPr>
+          <w:rFonts w:cstheme="majorHAnsi"/>
+          <w:b/>
+          <w:color w:val="000000" w:themeColor="text1"/>
+          <w:sz w:val="34"/>
+          <w:szCs w:val="34"/>
+        </w:rPr>
+        <w:lastRenderedPageBreak/>
+        <w:t>Introduction</w:t>
+      </w:r>
+    </w:p>
+    <w:p>
+      <w:pPr>
+        <w:rPr>
+          <w:rFonts w:asciiTheme="majorHAnsi" w:hAnsiTheme="majorHAnsi" w:cstheme="majorHAnsi"/>
+        </w:rPr>
+      </w:pPr>
+    </w:p>
+    <w:p>
+      <w:pPr>
+        <w:spacing w:before="240" w:after="240"/>
+        <w:rPr>
+          <w:rFonts w:asciiTheme="majorHAnsi" w:hAnsiTheme="majorHAnsi" w:cstheme="majorHAnsi"/>
+        </w:rPr>
+      </w:pPr>
+      <w:r>
+        <w:rPr>
+          <w:rFonts w:asciiTheme="majorHAnsi" w:hAnsiTheme="majorHAnsi" w:cstheme="majorHAnsi"/>
+        </w:rPr>
+        <w:t>This document presents the Analysis Report for the DP2 project, developed by Group C1.027. The purpose of this report is to evaluate key project requirements to ensure their effective implementation. While not all requirements require extensive analysis, those that involve significant decisions, technical complexities, or portential challenges are examined in detail.</w:t>
+      </w:r>
+    </w:p>
+    <w:p>
+      <w:pPr>
+        <w:spacing w:before="240" w:after="240"/>
+        <w:rPr>
+          <w:rFonts w:asciiTheme="majorHAnsi" w:hAnsiTheme="majorHAnsi" w:cstheme="majorHAnsi"/>
+        </w:rPr>
+      </w:pPr>
+      <w:r>
+        <w:rPr>
+          <w:rFonts w:asciiTheme="majorHAnsi" w:hAnsiTheme="majorHAnsi" w:cstheme="majorHAnsi"/>
+        </w:rPr>
+        <w:t>By conducting this analysis, the team aims to strengthen the overall quality of the project deliverables, mitigate risks associated with requirement misinterpretation, and facilitate smooth project execution. This report is structured as follows: an executive summary outlining the key findings, a revision table documenting updates to the report, the detailed analysis of selected requirements, and final conclusions summarizing key takeaways and proposed adjustments.</w:t>
+      </w:r>
+    </w:p>
+    <w:p>
+      <w:pPr>
+        <w:rPr>
+          <w:rFonts w:asciiTheme="majorHAnsi" w:hAnsiTheme="majorHAnsi" w:cstheme="majorHAnsi"/>
+        </w:rPr>
+      </w:pPr>
+    </w:p>
+    <w:p>
+      <w:pPr>
+        <w:pStyle w:val="Ttulo2"/>
+        <w:keepNext w:val="0"/>
+        <w:keepLines w:val="0"/>
+        <w:pBdr>
+          <w:bottom w:val="single" w:sz="4" w:space="1" w:color="auto"/>
+        </w:pBdr>
+        <w:spacing w:after="80"/>
+        <w:rPr>
+          <w:rFonts w:cstheme="majorHAnsi"/>
+          <w:b/>
+          <w:color w:val="000000" w:themeColor="text1"/>
+          <w:sz w:val="34"/>
+          <w:szCs w:val="34"/>
+        </w:rPr>
+      </w:pPr>
+      <w:bookmarkStart w:id="2" w:name="_slqgfu6tso25" w:colFirst="0" w:colLast="0"/>
+      <w:bookmarkEnd w:id="2"/>
+      <w:r>
+        <w:rPr>
+          <w:rFonts w:cstheme="majorHAnsi"/>
+          <w:b/>
+          <w:color w:val="000000" w:themeColor="text1"/>
+          <w:sz w:val="34"/>
+          <w:szCs w:val="34"/>
+        </w:rPr>
+        <w:t>Content</w:t>
+      </w:r>
+    </w:p>
+    <w:p>
+      <w:pPr>
+        <w:rPr>
+          <w:rFonts w:asciiTheme="majorHAnsi" w:hAnsiTheme="majorHAnsi" w:cstheme="majorHAnsi"/>
         </w:rPr>
       </w:pPr>
     </w:p>
@@ -83,63 +1994,69 @@
         </w:numPr>
         <w:ind w:left="360"/>
         <w:rPr>
-          <w:color w:val="000000"/>
-        </w:rPr>
-      </w:pPr>
-      <w:r>
-        <w:rPr>
+          <w:rFonts w:asciiTheme="majorHAnsi" w:hAnsiTheme="majorHAnsi" w:cstheme="majorHAnsi"/>
+          <w:color w:val="000000"/>
+        </w:rPr>
+      </w:pPr>
+      <w:r>
+        <w:rPr>
+          <w:rFonts w:asciiTheme="majorHAnsi" w:hAnsiTheme="majorHAnsi" w:cstheme="majorHAnsi"/>
           <w:color w:val="000000"/>
         </w:rPr>
         <w:t>Instantiate and customise the appropriate starter project so that you can work on this project.  Make sure that the name of your project folder, maven configuration (pom.xml), and database is “Acme-ANS-D</w:t>
       </w:r>
       <w:r>
         <w:rPr>
-          <w:rFonts w:ascii="Cambria Math" w:hAnsi="Cambria Math"/>
+          <w:rFonts w:ascii="Cambria Math" w:hAnsi="Cambria Math" w:cs="Cambria Math"/>
           <w:color w:val="000000"/>
         </w:rPr>
         <w:t>〈</w:t>
       </w:r>
       <w:r>
         <w:rPr>
+          <w:rFonts w:asciiTheme="majorHAnsi" w:hAnsiTheme="majorHAnsi" w:cstheme="majorHAnsi"/>
           <w:color w:val="000000"/>
         </w:rPr>
         <w:t>dd</w:t>
       </w:r>
       <w:r>
         <w:rPr>
-          <w:rFonts w:ascii="Cambria Math" w:hAnsi="Cambria Math"/>
+          <w:rFonts w:ascii="Cambria Math" w:hAnsi="Cambria Math" w:cs="Cambria Math"/>
           <w:color w:val="000000"/>
         </w:rPr>
         <w:t>〉</w:t>
       </w:r>
       <w:r>
         <w:rPr>
+          <w:rFonts w:asciiTheme="majorHAnsi" w:hAnsiTheme="majorHAnsi" w:cstheme="majorHAnsi"/>
           <w:color w:val="000000"/>
         </w:rPr>
         <w:t>”, where “</w:t>
       </w:r>
       <w:r>
         <w:rPr>
-          <w:rFonts w:ascii="Cambria Math" w:hAnsi="Cambria Math"/>
+          <w:rFonts w:ascii="Cambria Math" w:hAnsi="Cambria Math" w:cs="Cambria Math"/>
           <w:color w:val="000000"/>
         </w:rPr>
         <w:t>〈</w:t>
       </w:r>
       <w:r>
         <w:rPr>
+          <w:rFonts w:asciiTheme="majorHAnsi" w:hAnsiTheme="majorHAnsi" w:cstheme="majorHAnsi"/>
           <w:color w:val="000000"/>
         </w:rPr>
         <w:t>dd</w:t>
       </w:r>
       <w:r>
         <w:rPr>
-          <w:rFonts w:ascii="Cambria Math" w:hAnsi="Cambria Math"/>
+          <w:rFonts w:ascii="Cambria Math" w:hAnsi="Cambria Math" w:cs="Cambria Math"/>
           <w:color w:val="000000"/>
         </w:rPr>
         <w:t>〉</w:t>
       </w:r>
       <w:r>
         <w:rPr>
+          <w:rFonts w:asciiTheme="majorHAnsi" w:hAnsiTheme="majorHAnsi" w:cstheme="majorHAnsi"/>
           <w:color w:val="000000"/>
         </w:rPr>
         <w:t>” denotes the deliverable number using two digits. Make sure that you have followed the instructions in the “On Your Deliverables” document to package and deliver your work. This requirement must be fulfilled in this and every other group or individual deliverable for it to be considered satisfied.</w:t>
@@ -148,6 +2065,7 @@
     <w:p>
       <w:pPr>
         <w:rPr>
+          <w:rFonts w:asciiTheme="majorHAnsi" w:hAnsiTheme="majorHAnsi" w:cstheme="majorHAnsi"/>
           <w:color w:val="000000"/>
         </w:rPr>
       </w:pPr>
@@ -157,29 +2075,34 @@
         <w:ind w:left="360"/>
         <w:jc w:val="left"/>
         <w:rPr>
-          <w:color w:val="000000"/>
-        </w:rPr>
-      </w:pPr>
-      <w:r>
-        <w:rPr>
+          <w:rFonts w:asciiTheme="majorHAnsi" w:hAnsiTheme="majorHAnsi" w:cstheme="majorHAnsi"/>
+          <w:color w:val="000000"/>
+        </w:rPr>
+      </w:pPr>
+      <w:r>
+        <w:rPr>
+          <w:rFonts w:asciiTheme="majorHAnsi" w:hAnsiTheme="majorHAnsi" w:cstheme="majorHAnsi"/>
           <w:color w:val="000000"/>
         </w:rPr>
         <w:t>This task</w:t>
       </w:r>
       <w:r>
         <w:rPr>
+          <w:rFonts w:asciiTheme="majorHAnsi" w:hAnsiTheme="majorHAnsi" w:cstheme="majorHAnsi"/>
           <w:color w:val="000000"/>
         </w:rPr>
         <w:t xml:space="preserve"> is crucial because it ensures consistency in the structure of the project and its correct packaging. There may be problems if the name does not follow the specified format exactly, which could affect the automated evaluation or delivery of the project. </w:t>
       </w:r>
       <w:r>
         <w:rPr>
+          <w:rFonts w:asciiTheme="majorHAnsi" w:hAnsiTheme="majorHAnsi" w:cstheme="majorHAnsi"/>
           <w:color w:val="000000"/>
         </w:rPr>
         <w:br/>
       </w:r>
       <w:r>
         <w:rPr>
+          <w:rFonts w:asciiTheme="majorHAnsi" w:hAnsiTheme="majorHAnsi" w:cstheme="majorHAnsi"/>
           <w:color w:val="000000"/>
         </w:rPr>
         <w:br/>
@@ -191,6 +2114,7 @@
         <w:ind w:left="360"/>
         <w:jc w:val="left"/>
         <w:rPr>
+          <w:rFonts w:asciiTheme="majorHAnsi" w:hAnsiTheme="majorHAnsi" w:cstheme="majorHAnsi"/>
           <w:color w:val="000000"/>
         </w:rPr>
       </w:pPr>
@@ -204,9 +2128,13 @@
         </w:numPr>
         <w:ind w:left="360"/>
         <w:jc w:val="left"/>
-      </w:pPr>
-      <w:r>
-        <w:rPr>
+        <w:rPr>
+          <w:rFonts w:asciiTheme="majorHAnsi" w:hAnsiTheme="majorHAnsi" w:cstheme="majorHAnsi"/>
+        </w:rPr>
+      </w:pPr>
+      <w:r>
+        <w:rPr>
+          <w:rFonts w:asciiTheme="majorHAnsi" w:hAnsiTheme="majorHAnsi" w:cstheme="majorHAnsi"/>
           <w:color w:val="000000"/>
         </w:rPr>
         <w:t>The default language must be English, but Spanish must be supported, as well.  Other mainstream languages are welcome but not required.  This requirement must be met in this and every other group or individual deliverable for it to be considered satisfied.</w:t>
@@ -215,25 +2143,349 @@
     <w:p>
       <w:pPr>
         <w:jc w:val="left"/>
+        <w:rPr>
+          <w:rFonts w:asciiTheme="majorHAnsi" w:hAnsiTheme="majorHAnsi" w:cstheme="majorHAnsi"/>
+        </w:rPr>
       </w:pPr>
     </w:p>
     <w:p>
       <w:pPr>
         <w:ind w:left="360"/>
         <w:jc w:val="left"/>
-      </w:pPr>
-      <w:r>
-        <w:t>This requirement implies implementing an internationalization strategy using i18n in the project. It can be complex if is not planned from the beginning, as it affect the user interface. We have not had too much trouble in the implementation of this requirement at the moment due that was related to modifying a couple and minimal files.</w:t>
-      </w:r>
-    </w:p>
-    <w:p>
-      <w:pPr>
-        <w:jc w:val="left"/>
-      </w:pPr>
-    </w:p>
-    <w:p>
-      <w:pPr>
-        <w:jc w:val="left"/>
+        <w:rPr>
+          <w:rFonts w:asciiTheme="majorHAnsi" w:hAnsiTheme="majorHAnsi" w:cstheme="majorHAnsi"/>
+        </w:rPr>
+      </w:pPr>
+      <w:r>
+        <w:rPr>
+          <w:rFonts w:asciiTheme="majorHAnsi" w:hAnsiTheme="majorHAnsi" w:cstheme="majorHAnsi"/>
+        </w:rPr>
+        <w:t xml:space="preserve">This requirement implies implementing an internationalization strategy using i18n in the project. It can be complex if is not planned from the beginning, as it affect the </w:t>
+      </w:r>
+      <w:r>
+        <w:rPr>
+          <w:rFonts w:asciiTheme="majorHAnsi" w:hAnsiTheme="majorHAnsi" w:cstheme="majorHAnsi"/>
+        </w:rPr>
+        <w:lastRenderedPageBreak/>
+        <w:t>user interface. We have not had too much trouble in the implementation of this requirement at the moment due that was related to modifying a couple and minimal files.</w:t>
+      </w:r>
+    </w:p>
+    <w:p>
+      <w:pPr>
+        <w:jc w:val="left"/>
+        <w:rPr>
+          <w:rFonts w:asciiTheme="majorHAnsi" w:hAnsiTheme="majorHAnsi" w:cstheme="majorHAnsi"/>
+        </w:rPr>
+      </w:pPr>
+    </w:p>
+    <w:p>
+      <w:pPr>
+        <w:pStyle w:val="Ttulo2"/>
+        <w:keepNext w:val="0"/>
+        <w:keepLines w:val="0"/>
+        <w:pBdr>
+          <w:bottom w:val="single" w:sz="4" w:space="1" w:color="auto"/>
+        </w:pBdr>
+        <w:spacing w:after="80"/>
+        <w:rPr>
+          <w:rFonts w:cstheme="majorHAnsi"/>
+          <w:b/>
+          <w:color w:val="000000" w:themeColor="text1"/>
+          <w:sz w:val="34"/>
+          <w:szCs w:val="34"/>
+        </w:rPr>
+      </w:pPr>
+      <w:r>
+        <w:rPr>
+          <w:rFonts w:cstheme="majorHAnsi"/>
+          <w:b/>
+          <w:color w:val="000000" w:themeColor="text1"/>
+          <w:sz w:val="34"/>
+          <w:szCs w:val="34"/>
+        </w:rPr>
+        <w:t>Conclusions</w:t>
+      </w:r>
+    </w:p>
+    <w:p>
+      <w:pPr>
+        <w:spacing w:before="240" w:after="240"/>
+        <w:rPr>
+          <w:rFonts w:asciiTheme="majorHAnsi" w:hAnsiTheme="majorHAnsi" w:cstheme="majorHAnsi"/>
+          <w:color w:val="000000" w:themeColor="text1"/>
+        </w:rPr>
+      </w:pPr>
+      <w:r>
+        <w:rPr>
+          <w:rFonts w:asciiTheme="majorHAnsi" w:hAnsiTheme="majorHAnsi" w:cstheme="majorHAnsi"/>
+          <w:color w:val="000000" w:themeColor="text1"/>
+        </w:rPr>
+        <w:t>After analyzing the requirements, certain aspects were identified that require adjustments to improve their clarity, consistency and technical feasibility. In addition, inconsistencies were found between certain requirements, which could affect the implementation of the system if they are not properly aligned. Aspected were also identified that require additional validation by the teacher to ensure compliance. The proposed modifications seek to optimize the accuracy of the requirements and facilitate their traceability in future phases of the project.</w:t>
+      </w:r>
+    </w:p>
+    <w:p>
+      <w:pPr>
+        <w:jc w:val="left"/>
+        <w:rPr>
+          <w:rFonts w:asciiTheme="majorHAnsi" w:hAnsiTheme="majorHAnsi" w:cstheme="majorHAnsi"/>
+        </w:rPr>
+      </w:pPr>
+    </w:p>
+    <w:p>
+      <w:pPr>
+        <w:jc w:val="left"/>
+        <w:rPr>
+          <w:rFonts w:asciiTheme="majorHAnsi" w:hAnsiTheme="majorHAnsi" w:cstheme="majorHAnsi"/>
+        </w:rPr>
+      </w:pPr>
+    </w:p>
+    <w:p>
+      <w:pPr>
+        <w:jc w:val="left"/>
+        <w:rPr>
+          <w:rFonts w:asciiTheme="majorHAnsi" w:hAnsiTheme="majorHAnsi" w:cstheme="majorHAnsi"/>
+        </w:rPr>
+      </w:pPr>
+    </w:p>
+    <w:p>
+      <w:pPr>
+        <w:jc w:val="left"/>
+        <w:rPr>
+          <w:rFonts w:asciiTheme="majorHAnsi" w:hAnsiTheme="majorHAnsi" w:cstheme="majorHAnsi"/>
+        </w:rPr>
+      </w:pPr>
+    </w:p>
+    <w:p>
+      <w:pPr>
+        <w:jc w:val="left"/>
+        <w:rPr>
+          <w:rFonts w:asciiTheme="majorHAnsi" w:hAnsiTheme="majorHAnsi" w:cstheme="majorHAnsi"/>
+        </w:rPr>
+      </w:pPr>
+    </w:p>
+    <w:p>
+      <w:pPr>
+        <w:jc w:val="left"/>
+        <w:rPr>
+          <w:rFonts w:asciiTheme="majorHAnsi" w:hAnsiTheme="majorHAnsi" w:cstheme="majorHAnsi"/>
+        </w:rPr>
+      </w:pPr>
+    </w:p>
+    <w:p>
+      <w:pPr>
+        <w:jc w:val="left"/>
+        <w:rPr>
+          <w:rFonts w:asciiTheme="majorHAnsi" w:hAnsiTheme="majorHAnsi" w:cstheme="majorHAnsi"/>
+        </w:rPr>
+      </w:pPr>
+    </w:p>
+    <w:p>
+      <w:pPr>
+        <w:jc w:val="left"/>
+        <w:rPr>
+          <w:rFonts w:asciiTheme="majorHAnsi" w:hAnsiTheme="majorHAnsi" w:cstheme="majorHAnsi"/>
+        </w:rPr>
+      </w:pPr>
+    </w:p>
+    <w:p>
+      <w:pPr>
+        <w:jc w:val="left"/>
+        <w:rPr>
+          <w:rFonts w:asciiTheme="majorHAnsi" w:hAnsiTheme="majorHAnsi" w:cstheme="majorHAnsi"/>
+        </w:rPr>
+      </w:pPr>
+    </w:p>
+    <w:p>
+      <w:pPr>
+        <w:jc w:val="left"/>
+        <w:rPr>
+          <w:rFonts w:asciiTheme="majorHAnsi" w:hAnsiTheme="majorHAnsi" w:cstheme="majorHAnsi"/>
+        </w:rPr>
+      </w:pPr>
+    </w:p>
+    <w:p>
+      <w:pPr>
+        <w:jc w:val="left"/>
+        <w:rPr>
+          <w:rFonts w:asciiTheme="majorHAnsi" w:hAnsiTheme="majorHAnsi" w:cstheme="majorHAnsi"/>
+        </w:rPr>
+      </w:pPr>
+    </w:p>
+    <w:p>
+      <w:pPr>
+        <w:jc w:val="left"/>
+        <w:rPr>
+          <w:rFonts w:asciiTheme="majorHAnsi" w:hAnsiTheme="majorHAnsi" w:cstheme="majorHAnsi"/>
+        </w:rPr>
+      </w:pPr>
+    </w:p>
+    <w:p>
+      <w:pPr>
+        <w:jc w:val="left"/>
+        <w:rPr>
+          <w:rFonts w:asciiTheme="majorHAnsi" w:hAnsiTheme="majorHAnsi" w:cstheme="majorHAnsi"/>
+        </w:rPr>
+      </w:pPr>
+    </w:p>
+    <w:p>
+      <w:pPr>
+        <w:jc w:val="left"/>
+        <w:rPr>
+          <w:rFonts w:asciiTheme="majorHAnsi" w:hAnsiTheme="majorHAnsi" w:cstheme="majorHAnsi"/>
+        </w:rPr>
+      </w:pPr>
+    </w:p>
+    <w:p>
+      <w:pPr>
+        <w:jc w:val="left"/>
+        <w:rPr>
+          <w:rFonts w:asciiTheme="majorHAnsi" w:hAnsiTheme="majorHAnsi" w:cstheme="majorHAnsi"/>
+        </w:rPr>
+      </w:pPr>
+    </w:p>
+    <w:p>
+      <w:pPr>
+        <w:jc w:val="left"/>
+        <w:rPr>
+          <w:rFonts w:asciiTheme="majorHAnsi" w:hAnsiTheme="majorHAnsi" w:cstheme="majorHAnsi"/>
+        </w:rPr>
+      </w:pPr>
+    </w:p>
+    <w:p>
+      <w:pPr>
+        <w:jc w:val="left"/>
+        <w:rPr>
+          <w:rFonts w:asciiTheme="majorHAnsi" w:hAnsiTheme="majorHAnsi" w:cstheme="majorHAnsi"/>
+        </w:rPr>
+      </w:pPr>
+    </w:p>
+    <w:p>
+      <w:pPr>
+        <w:jc w:val="left"/>
+        <w:rPr>
+          <w:rFonts w:asciiTheme="majorHAnsi" w:hAnsiTheme="majorHAnsi" w:cstheme="majorHAnsi"/>
+        </w:rPr>
+      </w:pPr>
+    </w:p>
+    <w:p>
+      <w:pPr>
+        <w:jc w:val="left"/>
+        <w:rPr>
+          <w:rFonts w:asciiTheme="majorHAnsi" w:hAnsiTheme="majorHAnsi" w:cstheme="majorHAnsi"/>
+        </w:rPr>
+      </w:pPr>
+    </w:p>
+    <w:p>
+      <w:pPr>
+        <w:jc w:val="left"/>
+        <w:rPr>
+          <w:rFonts w:asciiTheme="majorHAnsi" w:hAnsiTheme="majorHAnsi" w:cstheme="majorHAnsi"/>
+        </w:rPr>
+      </w:pPr>
+    </w:p>
+    <w:p>
+      <w:pPr>
+        <w:jc w:val="left"/>
+        <w:rPr>
+          <w:rFonts w:asciiTheme="majorHAnsi" w:hAnsiTheme="majorHAnsi" w:cstheme="majorHAnsi"/>
+        </w:rPr>
+      </w:pPr>
+    </w:p>
+    <w:p>
+      <w:pPr>
+        <w:jc w:val="left"/>
+        <w:rPr>
+          <w:rFonts w:asciiTheme="majorHAnsi" w:hAnsiTheme="majorHAnsi" w:cstheme="majorHAnsi"/>
+        </w:rPr>
+      </w:pPr>
+    </w:p>
+    <w:p>
+      <w:pPr>
+        <w:jc w:val="left"/>
+        <w:rPr>
+          <w:rFonts w:asciiTheme="majorHAnsi" w:hAnsiTheme="majorHAnsi" w:cstheme="majorHAnsi"/>
+        </w:rPr>
+      </w:pPr>
+    </w:p>
+    <w:p>
+      <w:pPr>
+        <w:jc w:val="left"/>
+        <w:rPr>
+          <w:rFonts w:asciiTheme="majorHAnsi" w:hAnsiTheme="majorHAnsi" w:cstheme="majorHAnsi"/>
+        </w:rPr>
+      </w:pPr>
+    </w:p>
+    <w:p>
+      <w:pPr>
+        <w:jc w:val="left"/>
+        <w:rPr>
+          <w:rFonts w:asciiTheme="majorHAnsi" w:hAnsiTheme="majorHAnsi" w:cstheme="majorHAnsi"/>
+        </w:rPr>
+      </w:pPr>
+    </w:p>
+    <w:p>
+      <w:pPr>
+        <w:jc w:val="left"/>
+        <w:rPr>
+          <w:rFonts w:asciiTheme="majorHAnsi" w:hAnsiTheme="majorHAnsi" w:cstheme="majorHAnsi"/>
+        </w:rPr>
+      </w:pPr>
+    </w:p>
+    <w:p>
+      <w:pPr>
+        <w:jc w:val="left"/>
+        <w:rPr>
+          <w:rFonts w:asciiTheme="majorHAnsi" w:hAnsiTheme="majorHAnsi" w:cstheme="majorHAnsi"/>
+        </w:rPr>
+      </w:pPr>
+    </w:p>
+    <w:p>
+      <w:pPr>
+        <w:pStyle w:val="Ttulo2"/>
+        <w:keepNext w:val="0"/>
+        <w:keepLines w:val="0"/>
+        <w:pBdr>
+          <w:bottom w:val="single" w:sz="4" w:space="1" w:color="auto"/>
+        </w:pBdr>
+        <w:spacing w:after="80"/>
+        <w:rPr>
+          <w:rFonts w:cstheme="majorHAnsi"/>
+          <w:b/>
+          <w:color w:val="000000" w:themeColor="text1"/>
+          <w:sz w:val="34"/>
+          <w:szCs w:val="34"/>
+        </w:rPr>
+      </w:pPr>
+      <w:r>
+        <w:rPr>
+          <w:rFonts w:cstheme="majorHAnsi"/>
+          <w:b/>
+          <w:color w:val="000000" w:themeColor="text1"/>
+          <w:sz w:val="34"/>
+          <w:szCs w:val="34"/>
+        </w:rPr>
+        <w:t>Bibliography</w:t>
+      </w:r>
+    </w:p>
+    <w:p>
+      <w:pPr>
+        <w:spacing w:before="240" w:after="240"/>
+        <w:rPr>
+          <w:rFonts w:asciiTheme="majorHAnsi" w:hAnsiTheme="majorHAnsi" w:cstheme="majorHAnsi"/>
+        </w:rPr>
+      </w:pPr>
+      <w:r>
+        <w:rPr>
+          <w:rFonts w:asciiTheme="majorHAnsi" w:hAnsiTheme="majorHAnsi" w:cstheme="majorHAnsi"/>
+        </w:rPr>
+        <w:t>Intentionally blank.</w:t>
+      </w:r>
+    </w:p>
+    <w:p>
+      <w:pPr>
+        <w:jc w:val="left"/>
+        <w:rPr>
+          <w:rFonts w:asciiTheme="minorHAnsi" w:hAnsiTheme="minorHAnsi" w:cstheme="minorHAnsi"/>
+        </w:rPr>
       </w:pPr>
     </w:p>
     <w:sectPr>
@@ -449,11 +2701,127 @@
       </w:pPr>
     </w:lvl>
   </w:abstractNum>
+  <w:abstractNum w:abstractNumId="2" w15:restartNumberingAfterBreak="0">
+    <w:nsid w:val="6D4F3B0A"/>
+    <w:multiLevelType w:val="multilevel"/>
+    <w:tmpl w:val="37A89160"/>
+    <w:lvl w:ilvl="0">
+      <w:start w:val="1"/>
+      <w:numFmt w:val="decimal"/>
+      <w:lvlText w:val="%1."/>
+      <w:lvlJc w:val="left"/>
+      <w:pPr>
+        <w:ind w:left="720" w:hanging="360"/>
+      </w:pPr>
+      <w:rPr>
+        <w:u w:val="none"/>
+      </w:rPr>
+    </w:lvl>
+    <w:lvl w:ilvl="1">
+      <w:start w:val="1"/>
+      <w:numFmt w:val="lowerLetter"/>
+      <w:lvlText w:val="%2."/>
+      <w:lvlJc w:val="left"/>
+      <w:pPr>
+        <w:ind w:left="1440" w:hanging="360"/>
+      </w:pPr>
+      <w:rPr>
+        <w:u w:val="none"/>
+      </w:rPr>
+    </w:lvl>
+    <w:lvl w:ilvl="2">
+      <w:start w:val="1"/>
+      <w:numFmt w:val="lowerRoman"/>
+      <w:lvlText w:val="%3."/>
+      <w:lvlJc w:val="left"/>
+      <w:pPr>
+        <w:ind w:left="2160" w:hanging="360"/>
+      </w:pPr>
+      <w:rPr>
+        <w:u w:val="none"/>
+      </w:rPr>
+    </w:lvl>
+    <w:lvl w:ilvl="3">
+      <w:start w:val="1"/>
+      <w:numFmt w:val="decimal"/>
+      <w:lvlText w:val="%4."/>
+      <w:lvlJc w:val="left"/>
+      <w:pPr>
+        <w:ind w:left="2880" w:hanging="360"/>
+      </w:pPr>
+      <w:rPr>
+        <w:u w:val="none"/>
+      </w:rPr>
+    </w:lvl>
+    <w:lvl w:ilvl="4">
+      <w:start w:val="1"/>
+      <w:numFmt w:val="lowerLetter"/>
+      <w:lvlText w:val="%5."/>
+      <w:lvlJc w:val="left"/>
+      <w:pPr>
+        <w:ind w:left="3600" w:hanging="360"/>
+      </w:pPr>
+      <w:rPr>
+        <w:u w:val="none"/>
+      </w:rPr>
+    </w:lvl>
+    <w:lvl w:ilvl="5">
+      <w:start w:val="1"/>
+      <w:numFmt w:val="lowerRoman"/>
+      <w:lvlText w:val="%6."/>
+      <w:lvlJc w:val="left"/>
+      <w:pPr>
+        <w:ind w:left="4320" w:hanging="360"/>
+      </w:pPr>
+      <w:rPr>
+        <w:u w:val="none"/>
+      </w:rPr>
+    </w:lvl>
+    <w:lvl w:ilvl="6">
+      <w:start w:val="1"/>
+      <w:numFmt w:val="decimal"/>
+      <w:lvlText w:val="%7."/>
+      <w:lvlJc w:val="left"/>
+      <w:pPr>
+        <w:ind w:left="5040" w:hanging="360"/>
+      </w:pPr>
+      <w:rPr>
+        <w:u w:val="none"/>
+      </w:rPr>
+    </w:lvl>
+    <w:lvl w:ilvl="7">
+      <w:start w:val="1"/>
+      <w:numFmt w:val="lowerLetter"/>
+      <w:lvlText w:val="%8."/>
+      <w:lvlJc w:val="left"/>
+      <w:pPr>
+        <w:ind w:left="5760" w:hanging="360"/>
+      </w:pPr>
+      <w:rPr>
+        <w:u w:val="none"/>
+      </w:rPr>
+    </w:lvl>
+    <w:lvl w:ilvl="8">
+      <w:start w:val="1"/>
+      <w:numFmt w:val="lowerRoman"/>
+      <w:lvlText w:val="%9."/>
+      <w:lvlJc w:val="left"/>
+      <w:pPr>
+        <w:ind w:left="6480" w:hanging="360"/>
+      </w:pPr>
+      <w:rPr>
+        <w:u w:val="none"/>
+      </w:rPr>
+    </w:lvl>
+  </w:abstractNum>
   <w:num w:numId="1" w16cid:durableId="1541550390">
     <w:abstractNumId w:val="0"/>
   </w:num>
   <w:num w:numId="2" w16cid:durableId="1115560688">
     <w:abstractNumId w:val="1"/>
+  </w:num>
+  <w:num w:numId="3" w16cid:durableId="1386106333">
+    <w:abstractNumId w:val="2"/>
   </w:num>
 </w:numbering>
 </file>

</xml_diff>